<commit_message>
Inserita riga finale di motivazioen comunicazione sindaco e prefetto
</commit_message>
<xml_diff>
--- a/modelli/SC_SCIA, rinnovo, esposto, controllo/SC10_REG.docx
+++ b/modelli/SC_SCIA, rinnovo, esposto, controllo/SC10_REG.docx
@@ -1146,8 +1146,8 @@
         <w:rPr/>
         <w:fldChar w:fldCharType="separate"/>
       </w:r>
-      <w:bookmarkStart w:id="0" w:name="__Fieldmark__92_3825571921"/>
-      <w:bookmarkStart w:id="1" w:name="__Fieldmark__92_3825571921"/>
+      <w:bookmarkStart w:id="0" w:name="__Fieldmark__131_3357365726"/>
+      <w:bookmarkStart w:id="1" w:name="__Fieldmark__131_3357365726"/>
       <w:bookmarkEnd w:id="1"/>
       <w:r>
         <w:rPr/>
@@ -1156,41 +1156,25 @@
         <w:rPr/>
         <w:fldChar w:fldCharType="end"/>
       </w:r>
-      <w:bookmarkStart w:id="2" w:name="__Fieldmark__92_2416548785"/>
-      <w:bookmarkStart w:id="3" w:name="__Fieldmark__2589_1964799693"/>
-      <w:bookmarkStart w:id="4" w:name="__Fieldmark__279_1585666245"/>
-      <w:bookmarkStart w:id="5" w:name="__Fieldmark__535_1921254028"/>
-      <w:bookmarkStart w:id="6" w:name="__Fieldmark__279_4027006556"/>
-      <w:bookmarkStart w:id="7" w:name="__Fieldmark__92_2156278351"/>
+      <w:bookmarkStart w:id="2" w:name="__Fieldmark__92_2156278351"/>
+      <w:bookmarkStart w:id="3" w:name="__Fieldmark__279_4027006556"/>
+      <w:bookmarkStart w:id="4" w:name="__Fieldmark__535_1921254028"/>
+      <w:bookmarkStart w:id="5" w:name="__Fieldmark__279_1585666245"/>
+      <w:bookmarkStart w:id="6" w:name="__Fieldmark__2589_1964799693"/>
+      <w:bookmarkStart w:id="7" w:name="__Fieldmark__92_2416548785"/>
+      <w:bookmarkStart w:id="8" w:name="__Fieldmark__92_3825571921"/>
       <w:bookmarkEnd w:id="2"/>
       <w:bookmarkEnd w:id="3"/>
       <w:bookmarkEnd w:id="4"/>
       <w:bookmarkEnd w:id="5"/>
       <w:bookmarkEnd w:id="6"/>
       <w:bookmarkEnd w:id="7"/>
-      <w:r>
-        <w:rPr>
-          <w:rStyle w:val="DamodificareEG"/>
-        </w:rPr>
-        <w:t xml:space="preserve"> la presente istanza </w:t>
-      </w:r>
-      <w:r>
-        <w:rPr>
-          <w:rStyle w:val="DamodificareEG"/>
-        </w:rPr>
-        <w:t xml:space="preserve">non può essere acquisita direttamente da questo Comando, ma deve pervenire </w:t>
-      </w:r>
-      <w:r>
-        <w:rPr>
-          <w:rStyle w:val="DamodificareEG"/>
-        </w:rPr>
-        <w:t>tramite</w:t>
-      </w:r>
-      <w:r>
-        <w:rPr>
-          <w:rStyle w:val="DamodificareEG"/>
-        </w:rPr>
-        <w:t>:</w:t>
+      <w:bookmarkEnd w:id="8"/>
+      <w:r>
+        <w:rPr>
+          <w:rStyle w:val="DamodificareEG"/>
+        </w:rPr>
+        <w:t xml:space="preserve"> la presente istanza non può essere acquisita direttamente da questo Comando, ma deve pervenire tramite:</w:t>
       </w:r>
     </w:p>
     <w:p>
@@ -1206,19 +1190,7 @@
         <w:rPr>
           <w:rStyle w:val="DamodificareEG"/>
         </w:rPr>
-        <w:t xml:space="preserve">Sportello unico per le attività produttive (SUAP) </w:t>
-      </w:r>
-      <w:r>
-        <w:rPr>
-          <w:rStyle w:val="DamodificareEG"/>
-        </w:rPr>
-        <w:t>competente per territorio,</w:t>
-      </w:r>
-      <w:r>
-        <w:rPr>
-          <w:rStyle w:val="DamodificareEG"/>
-        </w:rPr>
-        <w:t xml:space="preserve"> unico soggetto pubblico di riferimento territoriale per tutti i procedimenti che abbiano ad oggetto le attività produttive e di prestazione di servizi, ai sensi del DPR 160/2010 come richiamato dall’art. 10 del DPR 151/11;</w:t>
+        <w:t>Sportello unico per le attività produttive (SUAP) competente per territorio, unico soggetto pubblico di riferimento territoriale per tutti i procedimenti che abbiano ad oggetto le attività produttive e di prestazione di servizi, ai sensi del DPR 160/2010 come richiamato dall’art. 10 del DPR 151/11;</w:t>
       </w:r>
     </w:p>
     <w:p>
@@ -1234,31 +1206,7 @@
         <w:rPr>
           <w:rStyle w:val="DamodificareEG"/>
         </w:rPr>
-        <w:t xml:space="preserve">Sportello </w:t>
-      </w:r>
-      <w:r>
-        <w:rPr>
-          <w:rStyle w:val="DamodificareEG"/>
-        </w:rPr>
-        <w:t xml:space="preserve">unico </w:t>
-      </w:r>
-      <w:r>
-        <w:rPr>
-          <w:rStyle w:val="DamodificareEG"/>
-        </w:rPr>
-        <w:t>per l’edilizia (SUE) competent</w:t>
-      </w:r>
-      <w:r>
-        <w:rPr>
-          <w:rStyle w:val="DamodificareEG"/>
-        </w:rPr>
-        <w:t>e</w:t>
-      </w:r>
-      <w:r>
-        <w:rPr>
-          <w:rStyle w:val="DamodificareEG"/>
-        </w:rPr>
-        <w:t xml:space="preserve"> per territorio, unico punto di accesso per il privato interessato in relazione a tutte le vicende amministrative riguardanti il titolo abilitativo e l'intervento edilizio oggetto dello stesso, ai sensi dell’art. 5 del DPR 380/2001.</w:t>
+        <w:t>Sportello unico per l’edilizia (SUE) competente per territorio, unico punto di accesso per il privato interessato in relazione a tutte le vicende amministrative riguardanti il titolo abilitativo e l'intervento edilizio oggetto dello stesso, ai sensi dell’art. 5 del DPR 380/2001.</w:t>
       </w:r>
     </w:p>
     <w:p>
@@ -1286,9 +1234,9 @@
         <w:rPr/>
         <w:fldChar w:fldCharType="separate"/>
       </w:r>
-      <w:bookmarkStart w:id="8" w:name="__Fieldmark__2834_3825571921"/>
-      <w:bookmarkStart w:id="9" w:name="__Fieldmark__2834_3825571921"/>
-      <w:bookmarkEnd w:id="9"/>
+      <w:bookmarkStart w:id="9" w:name="__Fieldmark__168_3357365726"/>
+      <w:bookmarkStart w:id="10" w:name="__Fieldmark__168_3357365726"/>
+      <w:bookmarkEnd w:id="10"/>
       <w:r>
         <w:rPr/>
       </w:r>
@@ -1296,15 +1244,15 @@
         <w:rPr/>
         <w:fldChar w:fldCharType="end"/>
       </w:r>
-      <w:bookmarkStart w:id="10" w:name="__Fieldmark__151_1118659035"/>
-      <w:bookmarkStart w:id="11" w:name="__Fieldmark__1245_4027006556"/>
-      <w:bookmarkStart w:id="12" w:name="__Fieldmark__132_4112382387"/>
-      <w:bookmarkStart w:id="13" w:name="__Fieldmark__132_1161369189"/>
+      <w:bookmarkStart w:id="11" w:name="__Fieldmark__3962_1964799693"/>
+      <w:bookmarkStart w:id="12" w:name="__Fieldmark__1396_1585666245"/>
+      <w:bookmarkStart w:id="13" w:name="__Fieldmark__268_2964632802"/>
       <w:bookmarkStart w:id="14" w:name="__Fieldmark__23_3430005620"/>
-      <w:bookmarkStart w:id="15" w:name="__Fieldmark__268_2964632802"/>
-      <w:bookmarkStart w:id="16" w:name="__Fieldmark__1396_1585666245"/>
-      <w:bookmarkStart w:id="17" w:name="__Fieldmark__3962_1964799693"/>
-      <w:bookmarkEnd w:id="10"/>
+      <w:bookmarkStart w:id="15" w:name="__Fieldmark__132_1161369189"/>
+      <w:bookmarkStart w:id="16" w:name="__Fieldmark__132_4112382387"/>
+      <w:bookmarkStart w:id="17" w:name="__Fieldmark__1245_4027006556"/>
+      <w:bookmarkStart w:id="18" w:name="__Fieldmark__151_1118659035"/>
+      <w:bookmarkStart w:id="19" w:name="__Fieldmark__2834_3825571921"/>
       <w:bookmarkEnd w:id="11"/>
       <w:bookmarkEnd w:id="12"/>
       <w:bookmarkEnd w:id="13"/>
@@ -1312,6 +1260,8 @@
       <w:bookmarkEnd w:id="15"/>
       <w:bookmarkEnd w:id="16"/>
       <w:bookmarkEnd w:id="17"/>
+      <w:bookmarkEnd w:id="18"/>
+      <w:bookmarkEnd w:id="19"/>
       <w:r>
         <w:rPr>
           <w:rStyle w:val="DamodificareEG"/>
@@ -1344,9 +1294,9 @@
         <w:rPr/>
         <w:fldChar w:fldCharType="separate"/>
       </w:r>
-      <w:bookmarkStart w:id="18" w:name="__Fieldmark__2863_3825571921"/>
-      <w:bookmarkStart w:id="19" w:name="__Fieldmark__2863_3825571921"/>
-      <w:bookmarkEnd w:id="19"/>
+      <w:bookmarkStart w:id="20" w:name="__Fieldmark__200_3357365726"/>
+      <w:bookmarkStart w:id="21" w:name="__Fieldmark__200_3357365726"/>
+      <w:bookmarkEnd w:id="21"/>
       <w:r>
         <w:rPr/>
       </w:r>
@@ -1354,22 +1304,24 @@
         <w:rPr/>
         <w:fldChar w:fldCharType="end"/>
       </w:r>
-      <w:bookmarkStart w:id="20" w:name="__Fieldmark__29_3430005620"/>
-      <w:bookmarkStart w:id="21" w:name="__Fieldmark__146_1161369189"/>
-      <w:bookmarkStart w:id="22" w:name="__Fieldmark__1418_1585666245"/>
-      <w:bookmarkStart w:id="23" w:name="__Fieldmark__276_2964632802"/>
-      <w:bookmarkStart w:id="24" w:name="__Fieldmark__143_4112382387"/>
-      <w:bookmarkStart w:id="25" w:name="__Fieldmark__174_1118659035"/>
-      <w:bookmarkStart w:id="26" w:name="__Fieldmark__1262_4027006556"/>
-      <w:bookmarkStart w:id="27" w:name="__Fieldmark__3988_1964799693"/>
-      <w:bookmarkEnd w:id="20"/>
-      <w:bookmarkEnd w:id="21"/>
+      <w:bookmarkStart w:id="22" w:name="__Fieldmark__3988_1964799693"/>
+      <w:bookmarkStart w:id="23" w:name="__Fieldmark__1262_4027006556"/>
+      <w:bookmarkStart w:id="24" w:name="__Fieldmark__174_1118659035"/>
+      <w:bookmarkStart w:id="25" w:name="__Fieldmark__143_4112382387"/>
+      <w:bookmarkStart w:id="26" w:name="__Fieldmark__276_2964632802"/>
+      <w:bookmarkStart w:id="27" w:name="__Fieldmark__1418_1585666245"/>
+      <w:bookmarkStart w:id="28" w:name="__Fieldmark__146_1161369189"/>
+      <w:bookmarkStart w:id="29" w:name="__Fieldmark__29_3430005620"/>
+      <w:bookmarkStart w:id="30" w:name="__Fieldmark__2863_3825571921"/>
       <w:bookmarkEnd w:id="22"/>
       <w:bookmarkEnd w:id="23"/>
       <w:bookmarkEnd w:id="24"/>
       <w:bookmarkEnd w:id="25"/>
       <w:bookmarkEnd w:id="26"/>
       <w:bookmarkEnd w:id="27"/>
+      <w:bookmarkEnd w:id="28"/>
+      <w:bookmarkEnd w:id="29"/>
+      <w:bookmarkEnd w:id="30"/>
       <w:r>
         <w:rPr>
           <w:rStyle w:val="DamodificareEG"/>
@@ -1402,9 +1354,9 @@
         <w:rPr/>
         <w:fldChar w:fldCharType="separate"/>
       </w:r>
-      <w:bookmarkStart w:id="28" w:name="__Fieldmark__2892_3825571921"/>
-      <w:bookmarkStart w:id="29" w:name="__Fieldmark__2892_3825571921"/>
-      <w:bookmarkEnd w:id="29"/>
+      <w:bookmarkStart w:id="31" w:name="__Fieldmark__232_3357365726"/>
+      <w:bookmarkStart w:id="32" w:name="__Fieldmark__232_3357365726"/>
+      <w:bookmarkEnd w:id="32"/>
       <w:r>
         <w:rPr/>
       </w:r>
@@ -1412,22 +1364,24 @@
         <w:rPr/>
         <w:fldChar w:fldCharType="end"/>
       </w:r>
-      <w:bookmarkStart w:id="30" w:name="__Fieldmark__1440_1585666245"/>
-      <w:bookmarkStart w:id="31" w:name="__Fieldmark__160_1161369189"/>
-      <w:bookmarkStart w:id="32" w:name="__Fieldmark__284_2964632802"/>
-      <w:bookmarkStart w:id="33" w:name="__Fieldmark__154_4112382387"/>
-      <w:bookmarkStart w:id="34" w:name="__Fieldmark__1279_4027006556"/>
+      <w:bookmarkStart w:id="33" w:name="__Fieldmark__4014_1964799693"/>
+      <w:bookmarkStart w:id="34" w:name="__Fieldmark__35_3430005620"/>
       <w:bookmarkStart w:id="35" w:name="__Fieldmark__197_1118659035"/>
-      <w:bookmarkStart w:id="36" w:name="__Fieldmark__35_3430005620"/>
-      <w:bookmarkStart w:id="37" w:name="__Fieldmark__4014_1964799693"/>
-      <w:bookmarkEnd w:id="30"/>
-      <w:bookmarkEnd w:id="31"/>
-      <w:bookmarkEnd w:id="32"/>
+      <w:bookmarkStart w:id="36" w:name="__Fieldmark__1279_4027006556"/>
+      <w:bookmarkStart w:id="37" w:name="__Fieldmark__154_4112382387"/>
+      <w:bookmarkStart w:id="38" w:name="__Fieldmark__284_2964632802"/>
+      <w:bookmarkStart w:id="39" w:name="__Fieldmark__160_1161369189"/>
+      <w:bookmarkStart w:id="40" w:name="__Fieldmark__1440_1585666245"/>
+      <w:bookmarkStart w:id="41" w:name="__Fieldmark__2892_3825571921"/>
       <w:bookmarkEnd w:id="33"/>
       <w:bookmarkEnd w:id="34"/>
       <w:bookmarkEnd w:id="35"/>
       <w:bookmarkEnd w:id="36"/>
       <w:bookmarkEnd w:id="37"/>
+      <w:bookmarkEnd w:id="38"/>
+      <w:bookmarkEnd w:id="39"/>
+      <w:bookmarkEnd w:id="40"/>
+      <w:bookmarkEnd w:id="41"/>
       <w:r>
         <w:rPr>
           <w:rStyle w:val="DamodificareEG"/>
@@ -1460,9 +1414,9 @@
         <w:rPr/>
         <w:fldChar w:fldCharType="separate"/>
       </w:r>
-      <w:bookmarkStart w:id="38" w:name="__Fieldmark__2921_3825571921"/>
-      <w:bookmarkStart w:id="39" w:name="__Fieldmark__2921_3825571921"/>
-      <w:bookmarkEnd w:id="39"/>
+      <w:bookmarkStart w:id="42" w:name="__Fieldmark__264_3357365726"/>
+      <w:bookmarkStart w:id="43" w:name="__Fieldmark__264_3357365726"/>
+      <w:bookmarkEnd w:id="43"/>
       <w:r>
         <w:rPr/>
       </w:r>
@@ -1470,22 +1424,24 @@
         <w:rPr/>
         <w:fldChar w:fldCharType="end"/>
       </w:r>
-      <w:bookmarkStart w:id="40" w:name="__Fieldmark__41_3430005620"/>
-      <w:bookmarkStart w:id="41" w:name="__Fieldmark__1462_1585666245"/>
-      <w:bookmarkStart w:id="42" w:name="__Fieldmark__292_2964632802"/>
-      <w:bookmarkStart w:id="43" w:name="__Fieldmark__165_4112382387"/>
-      <w:bookmarkStart w:id="44" w:name="__Fieldmark__1296_4027006556"/>
-      <w:bookmarkStart w:id="45" w:name="__Fieldmark__174_1161369189"/>
-      <w:bookmarkStart w:id="46" w:name="__Fieldmark__220_1118659035"/>
-      <w:bookmarkStart w:id="47" w:name="__Fieldmark__4040_1964799693"/>
-      <w:bookmarkEnd w:id="40"/>
-      <w:bookmarkEnd w:id="41"/>
-      <w:bookmarkEnd w:id="42"/>
-      <w:bookmarkEnd w:id="43"/>
+      <w:bookmarkStart w:id="44" w:name="__Fieldmark__4040_1964799693"/>
+      <w:bookmarkStart w:id="45" w:name="__Fieldmark__220_1118659035"/>
+      <w:bookmarkStart w:id="46" w:name="__Fieldmark__174_1161369189"/>
+      <w:bookmarkStart w:id="47" w:name="__Fieldmark__1296_4027006556"/>
+      <w:bookmarkStart w:id="48" w:name="__Fieldmark__165_4112382387"/>
+      <w:bookmarkStart w:id="49" w:name="__Fieldmark__292_2964632802"/>
+      <w:bookmarkStart w:id="50" w:name="__Fieldmark__1462_1585666245"/>
+      <w:bookmarkStart w:id="51" w:name="__Fieldmark__41_3430005620"/>
+      <w:bookmarkStart w:id="52" w:name="__Fieldmark__2921_3825571921"/>
       <w:bookmarkEnd w:id="44"/>
       <w:bookmarkEnd w:id="45"/>
       <w:bookmarkEnd w:id="46"/>
       <w:bookmarkEnd w:id="47"/>
+      <w:bookmarkEnd w:id="48"/>
+      <w:bookmarkEnd w:id="49"/>
+      <w:bookmarkEnd w:id="50"/>
+      <w:bookmarkEnd w:id="51"/>
+      <w:bookmarkEnd w:id="52"/>
       <w:r>
         <w:rPr>
           <w:rStyle w:val="DamodificareEG"/>
@@ -1518,9 +1474,9 @@
         <w:rPr/>
         <w:fldChar w:fldCharType="separate"/>
       </w:r>
-      <w:bookmarkStart w:id="48" w:name="__Fieldmark__2950_3825571921"/>
-      <w:bookmarkStart w:id="49" w:name="__Fieldmark__2950_3825571921"/>
-      <w:bookmarkEnd w:id="49"/>
+      <w:bookmarkStart w:id="53" w:name="__Fieldmark__296_3357365726"/>
+      <w:bookmarkStart w:id="54" w:name="__Fieldmark__296_3357365726"/>
+      <w:bookmarkEnd w:id="54"/>
       <w:r>
         <w:rPr/>
       </w:r>
@@ -1528,22 +1484,24 @@
         <w:rPr/>
         <w:fldChar w:fldCharType="end"/>
       </w:r>
-      <w:bookmarkStart w:id="50" w:name="__Fieldmark__243_1118659035"/>
-      <w:bookmarkStart w:id="51" w:name="__Fieldmark__1313_4027006556"/>
-      <w:bookmarkStart w:id="52" w:name="__Fieldmark__176_4112382387"/>
-      <w:bookmarkStart w:id="53" w:name="__Fieldmark__47_3430005620"/>
-      <w:bookmarkStart w:id="54" w:name="__Fieldmark__300_2964632802"/>
-      <w:bookmarkStart w:id="55" w:name="__Fieldmark__188_1161369189"/>
+      <w:bookmarkStart w:id="55" w:name="__Fieldmark__4066_1964799693"/>
       <w:bookmarkStart w:id="56" w:name="__Fieldmark__1484_1585666245"/>
-      <w:bookmarkStart w:id="57" w:name="__Fieldmark__4066_1964799693"/>
-      <w:bookmarkEnd w:id="50"/>
-      <w:bookmarkEnd w:id="51"/>
-      <w:bookmarkEnd w:id="52"/>
-      <w:bookmarkEnd w:id="53"/>
-      <w:bookmarkEnd w:id="54"/>
+      <w:bookmarkStart w:id="57" w:name="__Fieldmark__188_1161369189"/>
+      <w:bookmarkStart w:id="58" w:name="__Fieldmark__300_2964632802"/>
+      <w:bookmarkStart w:id="59" w:name="__Fieldmark__47_3430005620"/>
+      <w:bookmarkStart w:id="60" w:name="__Fieldmark__176_4112382387"/>
+      <w:bookmarkStart w:id="61" w:name="__Fieldmark__1313_4027006556"/>
+      <w:bookmarkStart w:id="62" w:name="__Fieldmark__243_1118659035"/>
+      <w:bookmarkStart w:id="63" w:name="__Fieldmark__2950_3825571921"/>
       <w:bookmarkEnd w:id="55"/>
       <w:bookmarkEnd w:id="56"/>
       <w:bookmarkEnd w:id="57"/>
+      <w:bookmarkEnd w:id="58"/>
+      <w:bookmarkEnd w:id="59"/>
+      <w:bookmarkEnd w:id="60"/>
+      <w:bookmarkEnd w:id="61"/>
+      <w:bookmarkEnd w:id="62"/>
+      <w:bookmarkEnd w:id="63"/>
       <w:r>
         <w:rPr>
           <w:rStyle w:val="DamodificareEG"/>
@@ -1576,9 +1534,9 @@
         <w:rPr/>
         <w:fldChar w:fldCharType="separate"/>
       </w:r>
-      <w:bookmarkStart w:id="58" w:name="__Fieldmark__2979_3825571921"/>
-      <w:bookmarkStart w:id="59" w:name="__Fieldmark__2979_3825571921"/>
-      <w:bookmarkEnd w:id="59"/>
+      <w:bookmarkStart w:id="64" w:name="__Fieldmark__328_3357365726"/>
+      <w:bookmarkStart w:id="65" w:name="__Fieldmark__328_3357365726"/>
+      <w:bookmarkEnd w:id="65"/>
       <w:r>
         <w:rPr/>
       </w:r>
@@ -1586,22 +1544,24 @@
         <w:rPr/>
         <w:fldChar w:fldCharType="end"/>
       </w:r>
-      <w:bookmarkStart w:id="60" w:name="__Fieldmark__202_1161369189"/>
-      <w:bookmarkStart w:id="61" w:name="__Fieldmark__308_2964632802"/>
-      <w:bookmarkStart w:id="62" w:name="__Fieldmark__53_3430005620"/>
-      <w:bookmarkStart w:id="63" w:name="__Fieldmark__187_4112382387"/>
-      <w:bookmarkStart w:id="64" w:name="__Fieldmark__1330_4027006556"/>
-      <w:bookmarkStart w:id="65" w:name="__Fieldmark__266_1118659035"/>
-      <w:bookmarkStart w:id="66" w:name="__Fieldmark__1506_1585666245"/>
-      <w:bookmarkStart w:id="67" w:name="__Fieldmark__4092_1964799693"/>
-      <w:bookmarkEnd w:id="60"/>
-      <w:bookmarkEnd w:id="61"/>
-      <w:bookmarkEnd w:id="62"/>
-      <w:bookmarkEnd w:id="63"/>
-      <w:bookmarkEnd w:id="64"/>
-      <w:bookmarkEnd w:id="65"/>
+      <w:bookmarkStart w:id="66" w:name="__Fieldmark__4092_1964799693"/>
+      <w:bookmarkStart w:id="67" w:name="__Fieldmark__1506_1585666245"/>
+      <w:bookmarkStart w:id="68" w:name="__Fieldmark__266_1118659035"/>
+      <w:bookmarkStart w:id="69" w:name="__Fieldmark__1330_4027006556"/>
+      <w:bookmarkStart w:id="70" w:name="__Fieldmark__187_4112382387"/>
+      <w:bookmarkStart w:id="71" w:name="__Fieldmark__53_3430005620"/>
+      <w:bookmarkStart w:id="72" w:name="__Fieldmark__308_2964632802"/>
+      <w:bookmarkStart w:id="73" w:name="__Fieldmark__202_1161369189"/>
+      <w:bookmarkStart w:id="74" w:name="__Fieldmark__2979_3825571921"/>
       <w:bookmarkEnd w:id="66"/>
       <w:bookmarkEnd w:id="67"/>
+      <w:bookmarkEnd w:id="68"/>
+      <w:bookmarkEnd w:id="69"/>
+      <w:bookmarkEnd w:id="70"/>
+      <w:bookmarkEnd w:id="71"/>
+      <w:bookmarkEnd w:id="72"/>
+      <w:bookmarkEnd w:id="73"/>
+      <w:bookmarkEnd w:id="74"/>
       <w:r>
         <w:rPr>
           <w:rStyle w:val="DamodificareEG"/>
@@ -1634,9 +1594,9 @@
         <w:rPr/>
         <w:fldChar w:fldCharType="separate"/>
       </w:r>
-      <w:bookmarkStart w:id="68" w:name="__Fieldmark__3008_3825571921"/>
-      <w:bookmarkStart w:id="69" w:name="__Fieldmark__3008_3825571921"/>
-      <w:bookmarkEnd w:id="69"/>
+      <w:bookmarkStart w:id="75" w:name="__Fieldmark__360_3357365726"/>
+      <w:bookmarkStart w:id="76" w:name="__Fieldmark__360_3357365726"/>
+      <w:bookmarkEnd w:id="76"/>
       <w:r>
         <w:rPr/>
       </w:r>
@@ -1644,22 +1604,24 @@
         <w:rPr/>
         <w:fldChar w:fldCharType="end"/>
       </w:r>
-      <w:bookmarkStart w:id="70" w:name="__Fieldmark__316_2964632802"/>
-      <w:bookmarkStart w:id="71" w:name="__Fieldmark__1528_1585666245"/>
-      <w:bookmarkStart w:id="72" w:name="__Fieldmark__216_1161369189"/>
-      <w:bookmarkStart w:id="73" w:name="__Fieldmark__59_3430005620"/>
-      <w:bookmarkStart w:id="74" w:name="__Fieldmark__198_4112382387"/>
-      <w:bookmarkStart w:id="75" w:name="__Fieldmark__1347_4027006556"/>
-      <w:bookmarkStart w:id="76" w:name="__Fieldmark__289_1118659035"/>
       <w:bookmarkStart w:id="77" w:name="__Fieldmark__4118_1964799693"/>
-      <w:bookmarkEnd w:id="70"/>
-      <w:bookmarkEnd w:id="71"/>
-      <w:bookmarkEnd w:id="72"/>
-      <w:bookmarkEnd w:id="73"/>
-      <w:bookmarkEnd w:id="74"/>
-      <w:bookmarkEnd w:id="75"/>
-      <w:bookmarkEnd w:id="76"/>
+      <w:bookmarkStart w:id="78" w:name="__Fieldmark__289_1118659035"/>
+      <w:bookmarkStart w:id="79" w:name="__Fieldmark__1347_4027006556"/>
+      <w:bookmarkStart w:id="80" w:name="__Fieldmark__198_4112382387"/>
+      <w:bookmarkStart w:id="81" w:name="__Fieldmark__59_3430005620"/>
+      <w:bookmarkStart w:id="82" w:name="__Fieldmark__216_1161369189"/>
+      <w:bookmarkStart w:id="83" w:name="__Fieldmark__1528_1585666245"/>
+      <w:bookmarkStart w:id="84" w:name="__Fieldmark__316_2964632802"/>
+      <w:bookmarkStart w:id="85" w:name="__Fieldmark__3008_3825571921"/>
       <w:bookmarkEnd w:id="77"/>
+      <w:bookmarkEnd w:id="78"/>
+      <w:bookmarkEnd w:id="79"/>
+      <w:bookmarkEnd w:id="80"/>
+      <w:bookmarkEnd w:id="81"/>
+      <w:bookmarkEnd w:id="82"/>
+      <w:bookmarkEnd w:id="83"/>
+      <w:bookmarkEnd w:id="84"/>
+      <w:bookmarkEnd w:id="85"/>
       <w:r>
         <w:rPr>
           <w:rStyle w:val="DamodificareEG"/>
@@ -1692,9 +1654,9 @@
         <w:rPr/>
         <w:fldChar w:fldCharType="separate"/>
       </w:r>
-      <w:bookmarkStart w:id="78" w:name="__Fieldmark__3037_3825571921"/>
-      <w:bookmarkStart w:id="79" w:name="__Fieldmark__3037_3825571921"/>
-      <w:bookmarkEnd w:id="79"/>
+      <w:bookmarkStart w:id="86" w:name="__Fieldmark__392_3357365726"/>
+      <w:bookmarkStart w:id="87" w:name="__Fieldmark__392_3357365726"/>
+      <w:bookmarkEnd w:id="87"/>
       <w:r>
         <w:rPr/>
       </w:r>
@@ -1702,22 +1664,24 @@
         <w:rPr/>
         <w:fldChar w:fldCharType="end"/>
       </w:r>
-      <w:bookmarkStart w:id="80" w:name="__Fieldmark__312_1118659035"/>
-      <w:bookmarkStart w:id="81" w:name="__Fieldmark__1364_4027006556"/>
-      <w:bookmarkStart w:id="82" w:name="__Fieldmark__65_3430005620"/>
-      <w:bookmarkStart w:id="83" w:name="__Fieldmark__324_2964632802"/>
-      <w:bookmarkStart w:id="84" w:name="__Fieldmark__230_1161369189"/>
-      <w:bookmarkStart w:id="85" w:name="__Fieldmark__209_4112382387"/>
-      <w:bookmarkStart w:id="86" w:name="__Fieldmark__1550_1585666245"/>
-      <w:bookmarkStart w:id="87" w:name="__Fieldmark__4144_1964799693"/>
-      <w:bookmarkEnd w:id="80"/>
-      <w:bookmarkEnd w:id="81"/>
-      <w:bookmarkEnd w:id="82"/>
-      <w:bookmarkEnd w:id="83"/>
-      <w:bookmarkEnd w:id="84"/>
-      <w:bookmarkEnd w:id="85"/>
-      <w:bookmarkEnd w:id="86"/>
-      <w:bookmarkEnd w:id="87"/>
+      <w:bookmarkStart w:id="88" w:name="__Fieldmark__4144_1964799693"/>
+      <w:bookmarkStart w:id="89" w:name="__Fieldmark__1550_1585666245"/>
+      <w:bookmarkStart w:id="90" w:name="__Fieldmark__209_4112382387"/>
+      <w:bookmarkStart w:id="91" w:name="__Fieldmark__230_1161369189"/>
+      <w:bookmarkStart w:id="92" w:name="__Fieldmark__324_2964632802"/>
+      <w:bookmarkStart w:id="93" w:name="__Fieldmark__65_3430005620"/>
+      <w:bookmarkStart w:id="94" w:name="__Fieldmark__1364_4027006556"/>
+      <w:bookmarkStart w:id="95" w:name="__Fieldmark__312_1118659035"/>
+      <w:bookmarkStart w:id="96" w:name="__Fieldmark__3037_3825571921"/>
+      <w:bookmarkEnd w:id="88"/>
+      <w:bookmarkEnd w:id="89"/>
+      <w:bookmarkEnd w:id="90"/>
+      <w:bookmarkEnd w:id="91"/>
+      <w:bookmarkEnd w:id="92"/>
+      <w:bookmarkEnd w:id="93"/>
+      <w:bookmarkEnd w:id="94"/>
+      <w:bookmarkEnd w:id="95"/>
+      <w:bookmarkEnd w:id="96"/>
       <w:r>
         <w:rPr>
           <w:rStyle w:val="DamodificareEG"/>
@@ -1750,9 +1714,9 @@
         <w:rPr/>
         <w:fldChar w:fldCharType="separate"/>
       </w:r>
-      <w:bookmarkStart w:id="88" w:name="__Fieldmark__3066_3825571921"/>
-      <w:bookmarkStart w:id="89" w:name="__Fieldmark__3066_3825571921"/>
-      <w:bookmarkEnd w:id="89"/>
+      <w:bookmarkStart w:id="97" w:name="__Fieldmark__424_3357365726"/>
+      <w:bookmarkStart w:id="98" w:name="__Fieldmark__424_3357365726"/>
+      <w:bookmarkEnd w:id="98"/>
       <w:r>
         <w:rPr/>
       </w:r>
@@ -1760,22 +1724,24 @@
         <w:rPr/>
         <w:fldChar w:fldCharType="end"/>
       </w:r>
-      <w:bookmarkStart w:id="90" w:name="__Fieldmark__335_1118659035"/>
-      <w:bookmarkStart w:id="91" w:name="__Fieldmark__1381_4027006556"/>
-      <w:bookmarkStart w:id="92" w:name="__Fieldmark__244_1161369189"/>
-      <w:bookmarkStart w:id="93" w:name="__Fieldmark__332_2964632802"/>
-      <w:bookmarkStart w:id="94" w:name="__Fieldmark__71_3430005620"/>
-      <w:bookmarkStart w:id="95" w:name="__Fieldmark__220_4112382387"/>
-      <w:bookmarkStart w:id="96" w:name="__Fieldmark__1572_1585666245"/>
-      <w:bookmarkStart w:id="97" w:name="__Fieldmark__4170_1964799693"/>
-      <w:bookmarkEnd w:id="90"/>
-      <w:bookmarkEnd w:id="91"/>
-      <w:bookmarkEnd w:id="92"/>
-      <w:bookmarkEnd w:id="93"/>
-      <w:bookmarkEnd w:id="94"/>
-      <w:bookmarkEnd w:id="95"/>
-      <w:bookmarkEnd w:id="96"/>
-      <w:bookmarkEnd w:id="97"/>
+      <w:bookmarkStart w:id="99" w:name="__Fieldmark__4170_1964799693"/>
+      <w:bookmarkStart w:id="100" w:name="__Fieldmark__1572_1585666245"/>
+      <w:bookmarkStart w:id="101" w:name="__Fieldmark__220_4112382387"/>
+      <w:bookmarkStart w:id="102" w:name="__Fieldmark__71_3430005620"/>
+      <w:bookmarkStart w:id="103" w:name="__Fieldmark__332_2964632802"/>
+      <w:bookmarkStart w:id="104" w:name="__Fieldmark__244_1161369189"/>
+      <w:bookmarkStart w:id="105" w:name="__Fieldmark__1381_4027006556"/>
+      <w:bookmarkStart w:id="106" w:name="__Fieldmark__335_1118659035"/>
+      <w:bookmarkStart w:id="107" w:name="__Fieldmark__3066_3825571921"/>
+      <w:bookmarkEnd w:id="99"/>
+      <w:bookmarkEnd w:id="100"/>
+      <w:bookmarkEnd w:id="101"/>
+      <w:bookmarkEnd w:id="102"/>
+      <w:bookmarkEnd w:id="103"/>
+      <w:bookmarkEnd w:id="104"/>
+      <w:bookmarkEnd w:id="105"/>
+      <w:bookmarkEnd w:id="106"/>
+      <w:bookmarkEnd w:id="107"/>
       <w:r>
         <w:rPr>
           <w:rStyle w:val="DamodificareEG"/>
@@ -1808,9 +1774,9 @@
         <w:rPr/>
         <w:fldChar w:fldCharType="separate"/>
       </w:r>
-      <w:bookmarkStart w:id="98" w:name="__Fieldmark__3095_3825571921"/>
-      <w:bookmarkStart w:id="99" w:name="__Fieldmark__3095_3825571921"/>
-      <w:bookmarkEnd w:id="99"/>
+      <w:bookmarkStart w:id="108" w:name="__Fieldmark__456_3357365726"/>
+      <w:bookmarkStart w:id="109" w:name="__Fieldmark__456_3357365726"/>
+      <w:bookmarkEnd w:id="109"/>
       <w:r>
         <w:rPr/>
       </w:r>
@@ -1818,22 +1784,24 @@
         <w:rPr/>
         <w:fldChar w:fldCharType="end"/>
       </w:r>
-      <w:bookmarkStart w:id="100" w:name="__Fieldmark__77_3430005620"/>
-      <w:bookmarkStart w:id="101" w:name="__Fieldmark__1594_1585666245"/>
-      <w:bookmarkStart w:id="102" w:name="__Fieldmark__258_1161369189"/>
-      <w:bookmarkStart w:id="103" w:name="__Fieldmark__340_2964632802"/>
-      <w:bookmarkStart w:id="104" w:name="__Fieldmark__231_4112382387"/>
-      <w:bookmarkStart w:id="105" w:name="__Fieldmark__1398_4027006556"/>
-      <w:bookmarkStart w:id="106" w:name="__Fieldmark__358_1118659035"/>
-      <w:bookmarkStart w:id="107" w:name="__Fieldmark__4196_1964799693"/>
-      <w:bookmarkEnd w:id="100"/>
-      <w:bookmarkEnd w:id="101"/>
-      <w:bookmarkEnd w:id="102"/>
-      <w:bookmarkEnd w:id="103"/>
-      <w:bookmarkEnd w:id="104"/>
-      <w:bookmarkEnd w:id="105"/>
-      <w:bookmarkEnd w:id="106"/>
-      <w:bookmarkEnd w:id="107"/>
+      <w:bookmarkStart w:id="110" w:name="__Fieldmark__4196_1964799693"/>
+      <w:bookmarkStart w:id="111" w:name="__Fieldmark__358_1118659035"/>
+      <w:bookmarkStart w:id="112" w:name="__Fieldmark__1398_4027006556"/>
+      <w:bookmarkStart w:id="113" w:name="__Fieldmark__231_4112382387"/>
+      <w:bookmarkStart w:id="114" w:name="__Fieldmark__340_2964632802"/>
+      <w:bookmarkStart w:id="115" w:name="__Fieldmark__258_1161369189"/>
+      <w:bookmarkStart w:id="116" w:name="__Fieldmark__1594_1585666245"/>
+      <w:bookmarkStart w:id="117" w:name="__Fieldmark__77_3430005620"/>
+      <w:bookmarkStart w:id="118" w:name="__Fieldmark__3095_3825571921"/>
+      <w:bookmarkEnd w:id="110"/>
+      <w:bookmarkEnd w:id="111"/>
+      <w:bookmarkEnd w:id="112"/>
+      <w:bookmarkEnd w:id="113"/>
+      <w:bookmarkEnd w:id="114"/>
+      <w:bookmarkEnd w:id="115"/>
+      <w:bookmarkEnd w:id="116"/>
+      <w:bookmarkEnd w:id="117"/>
+      <w:bookmarkEnd w:id="118"/>
       <w:r>
         <w:rPr>
           <w:rStyle w:val="DamodificareEG"/>
@@ -1866,9 +1834,9 @@
         <w:rPr/>
         <w:fldChar w:fldCharType="separate"/>
       </w:r>
-      <w:bookmarkStart w:id="108" w:name="__Fieldmark__3124_3825571921"/>
-      <w:bookmarkStart w:id="109" w:name="__Fieldmark__3124_3825571921"/>
-      <w:bookmarkEnd w:id="109"/>
+      <w:bookmarkStart w:id="119" w:name="__Fieldmark__488_3357365726"/>
+      <w:bookmarkStart w:id="120" w:name="__Fieldmark__488_3357365726"/>
+      <w:bookmarkEnd w:id="120"/>
       <w:r>
         <w:rPr/>
       </w:r>
@@ -1876,22 +1844,24 @@
         <w:rPr/>
         <w:fldChar w:fldCharType="end"/>
       </w:r>
-      <w:bookmarkStart w:id="110" w:name="__Fieldmark__1617_1585666245"/>
-      <w:bookmarkStart w:id="111" w:name="__Fieldmark__83_3430005620"/>
-      <w:bookmarkStart w:id="112" w:name="__Fieldmark__348_2964632802"/>
-      <w:bookmarkStart w:id="113" w:name="__Fieldmark__242_4112382387"/>
-      <w:bookmarkStart w:id="114" w:name="__Fieldmark__1415_4027006556"/>
-      <w:bookmarkStart w:id="115" w:name="__Fieldmark__381_1118659035"/>
-      <w:bookmarkStart w:id="116" w:name="__Fieldmark__272_1161369189"/>
-      <w:bookmarkStart w:id="117" w:name="__Fieldmark__4222_1964799693"/>
-      <w:bookmarkEnd w:id="110"/>
-      <w:bookmarkEnd w:id="111"/>
-      <w:bookmarkEnd w:id="112"/>
-      <w:bookmarkEnd w:id="113"/>
-      <w:bookmarkEnd w:id="114"/>
-      <w:bookmarkEnd w:id="115"/>
-      <w:bookmarkEnd w:id="116"/>
-      <w:bookmarkEnd w:id="117"/>
+      <w:bookmarkStart w:id="121" w:name="__Fieldmark__4222_1964799693"/>
+      <w:bookmarkStart w:id="122" w:name="__Fieldmark__272_1161369189"/>
+      <w:bookmarkStart w:id="123" w:name="__Fieldmark__381_1118659035"/>
+      <w:bookmarkStart w:id="124" w:name="__Fieldmark__1415_4027006556"/>
+      <w:bookmarkStart w:id="125" w:name="__Fieldmark__242_4112382387"/>
+      <w:bookmarkStart w:id="126" w:name="__Fieldmark__348_2964632802"/>
+      <w:bookmarkStart w:id="127" w:name="__Fieldmark__83_3430005620"/>
+      <w:bookmarkStart w:id="128" w:name="__Fieldmark__1617_1585666245"/>
+      <w:bookmarkStart w:id="129" w:name="__Fieldmark__3124_3825571921"/>
+      <w:bookmarkEnd w:id="121"/>
+      <w:bookmarkEnd w:id="122"/>
+      <w:bookmarkEnd w:id="123"/>
+      <w:bookmarkEnd w:id="124"/>
+      <w:bookmarkEnd w:id="125"/>
+      <w:bookmarkEnd w:id="126"/>
+      <w:bookmarkEnd w:id="127"/>
+      <w:bookmarkEnd w:id="128"/>
+      <w:bookmarkEnd w:id="129"/>
       <w:r>
         <w:rPr>
           <w:rStyle w:val="DamodificareEG"/>
@@ -1924,9 +1894,9 @@
         <w:rPr/>
         <w:fldChar w:fldCharType="separate"/>
       </w:r>
-      <w:bookmarkStart w:id="118" w:name="__Fieldmark__3153_3825571921"/>
-      <w:bookmarkStart w:id="119" w:name="__Fieldmark__3153_3825571921"/>
-      <w:bookmarkEnd w:id="119"/>
+      <w:bookmarkStart w:id="130" w:name="__Fieldmark__520_3357365726"/>
+      <w:bookmarkStart w:id="131" w:name="__Fieldmark__520_3357365726"/>
+      <w:bookmarkEnd w:id="131"/>
       <w:r>
         <w:rPr/>
       </w:r>
@@ -1934,22 +1904,24 @@
         <w:rPr/>
         <w:fldChar w:fldCharType="end"/>
       </w:r>
-      <w:bookmarkStart w:id="120" w:name="__Fieldmark__1639_1585666245"/>
-      <w:bookmarkStart w:id="121" w:name="__Fieldmark__286_1161369189"/>
-      <w:bookmarkStart w:id="122" w:name="__Fieldmark__97_3430005620"/>
-      <w:bookmarkStart w:id="123" w:name="__Fieldmark__253_4112382387"/>
-      <w:bookmarkStart w:id="124" w:name="__Fieldmark__1432_4027006556"/>
-      <w:bookmarkStart w:id="125" w:name="__Fieldmark__404_1118659035"/>
-      <w:bookmarkStart w:id="126" w:name="__Fieldmark__360_2964632802"/>
-      <w:bookmarkStart w:id="127" w:name="__Fieldmark__4248_1964799693"/>
-      <w:bookmarkEnd w:id="120"/>
-      <w:bookmarkEnd w:id="121"/>
-      <w:bookmarkEnd w:id="122"/>
-      <w:bookmarkEnd w:id="123"/>
-      <w:bookmarkEnd w:id="124"/>
-      <w:bookmarkEnd w:id="125"/>
-      <w:bookmarkEnd w:id="126"/>
-      <w:bookmarkEnd w:id="127"/>
+      <w:bookmarkStart w:id="132" w:name="__Fieldmark__4248_1964799693"/>
+      <w:bookmarkStart w:id="133" w:name="__Fieldmark__360_2964632802"/>
+      <w:bookmarkStart w:id="134" w:name="__Fieldmark__404_1118659035"/>
+      <w:bookmarkStart w:id="135" w:name="__Fieldmark__1432_4027006556"/>
+      <w:bookmarkStart w:id="136" w:name="__Fieldmark__253_4112382387"/>
+      <w:bookmarkStart w:id="137" w:name="__Fieldmark__97_3430005620"/>
+      <w:bookmarkStart w:id="138" w:name="__Fieldmark__286_1161369189"/>
+      <w:bookmarkStart w:id="139" w:name="__Fieldmark__1639_1585666245"/>
+      <w:bookmarkStart w:id="140" w:name="__Fieldmark__3153_3825571921"/>
+      <w:bookmarkEnd w:id="132"/>
+      <w:bookmarkEnd w:id="133"/>
+      <w:bookmarkEnd w:id="134"/>
+      <w:bookmarkEnd w:id="135"/>
+      <w:bookmarkEnd w:id="136"/>
+      <w:bookmarkEnd w:id="137"/>
+      <w:bookmarkEnd w:id="138"/>
+      <w:bookmarkEnd w:id="139"/>
+      <w:bookmarkEnd w:id="140"/>
       <w:r>
         <w:rPr>
           <w:rStyle w:val="DamodificareEG"/>
@@ -1989,9 +1961,9 @@
         <w:rPr/>
         <w:fldChar w:fldCharType="separate"/>
       </w:r>
-      <w:bookmarkStart w:id="128" w:name="__Fieldmark__3183_3825571921"/>
-      <w:bookmarkStart w:id="129" w:name="__Fieldmark__3183_3825571921"/>
-      <w:bookmarkEnd w:id="129"/>
+      <w:bookmarkStart w:id="141" w:name="__Fieldmark__553_3357365726"/>
+      <w:bookmarkStart w:id="142" w:name="__Fieldmark__553_3357365726"/>
+      <w:bookmarkEnd w:id="142"/>
       <w:r>
         <w:rPr/>
       </w:r>
@@ -1999,24 +1971,26 @@
         <w:rPr/>
         <w:fldChar w:fldCharType="end"/>
       </w:r>
-      <w:bookmarkStart w:id="130" w:name="__Fieldmark__428_1118659035"/>
-      <w:bookmarkStart w:id="131" w:name="__Fieldmark__1450_4027006556"/>
-      <w:bookmarkStart w:id="132" w:name="__Fieldmark__265_4112382387"/>
-      <w:bookmarkStart w:id="133" w:name="__Fieldmark__238_39269199991"/>
-      <w:bookmarkStart w:id="134" w:name="__Fieldmark__106_3430005620"/>
-      <w:bookmarkStart w:id="135" w:name="__Fieldmark__369_2964632802"/>
-      <w:bookmarkStart w:id="136" w:name="__Fieldmark__301_1161369189"/>
-      <w:bookmarkStart w:id="137" w:name="__Fieldmark__1662_1585666245"/>
-      <w:bookmarkStart w:id="138" w:name="__Fieldmark__4275_1964799693"/>
-      <w:bookmarkEnd w:id="130"/>
-      <w:bookmarkEnd w:id="131"/>
-      <w:bookmarkEnd w:id="132"/>
-      <w:bookmarkEnd w:id="133"/>
-      <w:bookmarkEnd w:id="134"/>
-      <w:bookmarkEnd w:id="135"/>
-      <w:bookmarkEnd w:id="136"/>
-      <w:bookmarkEnd w:id="137"/>
-      <w:bookmarkEnd w:id="138"/>
+      <w:bookmarkStart w:id="143" w:name="__Fieldmark__4275_1964799693"/>
+      <w:bookmarkStart w:id="144" w:name="__Fieldmark__1662_1585666245"/>
+      <w:bookmarkStart w:id="145" w:name="__Fieldmark__301_1161369189"/>
+      <w:bookmarkStart w:id="146" w:name="__Fieldmark__369_2964632802"/>
+      <w:bookmarkStart w:id="147" w:name="__Fieldmark__106_3430005620"/>
+      <w:bookmarkStart w:id="148" w:name="__Fieldmark__238_39269199991"/>
+      <w:bookmarkStart w:id="149" w:name="__Fieldmark__265_4112382387"/>
+      <w:bookmarkStart w:id="150" w:name="__Fieldmark__1450_4027006556"/>
+      <w:bookmarkStart w:id="151" w:name="__Fieldmark__428_1118659035"/>
+      <w:bookmarkStart w:id="152" w:name="__Fieldmark__3183_3825571921"/>
+      <w:bookmarkEnd w:id="143"/>
+      <w:bookmarkEnd w:id="144"/>
+      <w:bookmarkEnd w:id="145"/>
+      <w:bookmarkEnd w:id="146"/>
+      <w:bookmarkEnd w:id="147"/>
+      <w:bookmarkEnd w:id="148"/>
+      <w:bookmarkEnd w:id="149"/>
+      <w:bookmarkEnd w:id="150"/>
+      <w:bookmarkEnd w:id="151"/>
+      <w:bookmarkEnd w:id="152"/>
       <w:r>
         <w:rPr>
           <w:rStyle w:val="DamodificareEG"/>
@@ -2049,9 +2023,9 @@
         <w:rPr/>
         <w:fldChar w:fldCharType="separate"/>
       </w:r>
-      <w:bookmarkStart w:id="139" w:name="__Fieldmark__3215_3825571921"/>
-      <w:bookmarkStart w:id="140" w:name="__Fieldmark__3215_3825571921"/>
-      <w:bookmarkEnd w:id="140"/>
+      <w:bookmarkStart w:id="153" w:name="__Fieldmark__588_3357365726"/>
+      <w:bookmarkStart w:id="154" w:name="__Fieldmark__588_3357365726"/>
+      <w:bookmarkEnd w:id="154"/>
       <w:r>
         <w:rPr/>
       </w:r>
@@ -2059,24 +2033,26 @@
         <w:rPr/>
         <w:fldChar w:fldCharType="end"/>
       </w:r>
-      <w:bookmarkStart w:id="141" w:name="__Fieldmark__1687_1585666245"/>
-      <w:bookmarkStart w:id="142" w:name="__Fieldmark__454_1118659035"/>
-      <w:bookmarkStart w:id="143" w:name="__Fieldmark__1470_4027006556"/>
-      <w:bookmarkStart w:id="144" w:name="__Fieldmark__238_392691999911"/>
-      <w:bookmarkStart w:id="145" w:name="__Fieldmark__279_4112382387"/>
-      <w:bookmarkStart w:id="146" w:name="__Fieldmark__318_1161369189"/>
-      <w:bookmarkStart w:id="147" w:name="__Fieldmark__114_3430005620"/>
-      <w:bookmarkStart w:id="148" w:name="__Fieldmark__380_2964632802"/>
-      <w:bookmarkStart w:id="149" w:name="__Fieldmark__4304_1964799693"/>
-      <w:bookmarkEnd w:id="141"/>
-      <w:bookmarkEnd w:id="142"/>
-      <w:bookmarkEnd w:id="143"/>
-      <w:bookmarkEnd w:id="144"/>
-      <w:bookmarkEnd w:id="145"/>
-      <w:bookmarkEnd w:id="146"/>
-      <w:bookmarkEnd w:id="147"/>
-      <w:bookmarkEnd w:id="148"/>
-      <w:bookmarkEnd w:id="149"/>
+      <w:bookmarkStart w:id="155" w:name="__Fieldmark__4304_1964799693"/>
+      <w:bookmarkStart w:id="156" w:name="__Fieldmark__380_2964632802"/>
+      <w:bookmarkStart w:id="157" w:name="__Fieldmark__114_3430005620"/>
+      <w:bookmarkStart w:id="158" w:name="__Fieldmark__318_1161369189"/>
+      <w:bookmarkStart w:id="159" w:name="__Fieldmark__279_4112382387"/>
+      <w:bookmarkStart w:id="160" w:name="__Fieldmark__238_392691999911"/>
+      <w:bookmarkStart w:id="161" w:name="__Fieldmark__1470_4027006556"/>
+      <w:bookmarkStart w:id="162" w:name="__Fieldmark__454_1118659035"/>
+      <w:bookmarkStart w:id="163" w:name="__Fieldmark__1687_1585666245"/>
+      <w:bookmarkStart w:id="164" w:name="__Fieldmark__3215_3825571921"/>
+      <w:bookmarkEnd w:id="155"/>
+      <w:bookmarkEnd w:id="156"/>
+      <w:bookmarkEnd w:id="157"/>
+      <w:bookmarkEnd w:id="158"/>
+      <w:bookmarkEnd w:id="159"/>
+      <w:bookmarkEnd w:id="160"/>
+      <w:bookmarkEnd w:id="161"/>
+      <w:bookmarkEnd w:id="162"/>
+      <w:bookmarkEnd w:id="163"/>
+      <w:bookmarkEnd w:id="164"/>
       <w:r>
         <w:rPr>
           <w:rStyle w:val="DamodificareEG"/>
@@ -2109,9 +2085,9 @@
         <w:rPr/>
         <w:fldChar w:fldCharType="separate"/>
       </w:r>
-      <w:bookmarkStart w:id="150" w:name="__Fieldmark__3247_3825571921"/>
-      <w:bookmarkStart w:id="151" w:name="__Fieldmark__3247_3825571921"/>
-      <w:bookmarkEnd w:id="151"/>
+      <w:bookmarkStart w:id="165" w:name="__Fieldmark__623_3357365726"/>
+      <w:bookmarkStart w:id="166" w:name="__Fieldmark__623_3357365726"/>
+      <w:bookmarkEnd w:id="166"/>
       <w:r>
         <w:rPr/>
       </w:r>
@@ -2119,22 +2095,24 @@
         <w:rPr/>
         <w:fldChar w:fldCharType="end"/>
       </w:r>
-      <w:bookmarkStart w:id="152" w:name="__Fieldmark__1712_1585666245"/>
-      <w:bookmarkStart w:id="153" w:name="__Fieldmark__336_1161369189"/>
-      <w:bookmarkStart w:id="154" w:name="__Fieldmark__396_2964632802"/>
-      <w:bookmarkStart w:id="155" w:name="__Fieldmark__124_3430005620"/>
-      <w:bookmarkStart w:id="156" w:name="__Fieldmark__294_4112382387"/>
-      <w:bookmarkStart w:id="157" w:name="__Fieldmark__480_1118659035"/>
-      <w:bookmarkStart w:id="158" w:name="__Fieldmark__1491_4027006556"/>
-      <w:bookmarkStart w:id="159" w:name="__Fieldmark__4333_1964799693"/>
-      <w:bookmarkEnd w:id="152"/>
-      <w:bookmarkEnd w:id="153"/>
-      <w:bookmarkEnd w:id="154"/>
-      <w:bookmarkEnd w:id="155"/>
-      <w:bookmarkEnd w:id="156"/>
-      <w:bookmarkEnd w:id="157"/>
-      <w:bookmarkEnd w:id="158"/>
-      <w:bookmarkEnd w:id="159"/>
+      <w:bookmarkStart w:id="167" w:name="__Fieldmark__4333_1964799693"/>
+      <w:bookmarkStart w:id="168" w:name="__Fieldmark__1491_4027006556"/>
+      <w:bookmarkStart w:id="169" w:name="__Fieldmark__480_1118659035"/>
+      <w:bookmarkStart w:id="170" w:name="__Fieldmark__294_4112382387"/>
+      <w:bookmarkStart w:id="171" w:name="__Fieldmark__124_3430005620"/>
+      <w:bookmarkStart w:id="172" w:name="__Fieldmark__396_2964632802"/>
+      <w:bookmarkStart w:id="173" w:name="__Fieldmark__336_1161369189"/>
+      <w:bookmarkStart w:id="174" w:name="__Fieldmark__1712_1585666245"/>
+      <w:bookmarkStart w:id="175" w:name="__Fieldmark__3247_3825571921"/>
+      <w:bookmarkEnd w:id="167"/>
+      <w:bookmarkEnd w:id="168"/>
+      <w:bookmarkEnd w:id="169"/>
+      <w:bookmarkEnd w:id="170"/>
+      <w:bookmarkEnd w:id="171"/>
+      <w:bookmarkEnd w:id="172"/>
+      <w:bookmarkEnd w:id="173"/>
+      <w:bookmarkEnd w:id="174"/>
+      <w:bookmarkEnd w:id="175"/>
       <w:r>
         <w:rPr>
           <w:rStyle w:val="DamodificareEG"/>
@@ -2255,9 +2233,9 @@
         <w:rPr/>
         <w:fldChar w:fldCharType="separate"/>
       </w:r>
-      <w:bookmarkStart w:id="160" w:name="__Fieldmark__3289_3825571921"/>
-      <w:bookmarkStart w:id="161" w:name="__Fieldmark__3289_3825571921"/>
-      <w:bookmarkEnd w:id="161"/>
+      <w:bookmarkStart w:id="176" w:name="__Fieldmark__668_3357365726"/>
+      <w:bookmarkStart w:id="177" w:name="__Fieldmark__668_3357365726"/>
+      <w:bookmarkEnd w:id="177"/>
       <w:r>
         <w:rPr/>
       </w:r>
@@ -2265,22 +2243,24 @@
         <w:rPr/>
         <w:fldChar w:fldCharType="end"/>
       </w:r>
-      <w:bookmarkStart w:id="162" w:name="__Fieldmark__516_1118659035"/>
-      <w:bookmarkStart w:id="163" w:name="__Fieldmark__1521_4027006556"/>
-      <w:bookmarkStart w:id="164" w:name="__Fieldmark__318_4112382387"/>
-      <w:bookmarkStart w:id="165" w:name="__Fieldmark__155_3430005620"/>
-      <w:bookmarkStart w:id="166" w:name="__Fieldmark__419_2964632802"/>
-      <w:bookmarkStart w:id="167" w:name="__Fieldmark__363_1161369189"/>
-      <w:bookmarkStart w:id="168" w:name="__Fieldmark__1748_1585666245"/>
-      <w:bookmarkStart w:id="169" w:name="__Fieldmark__4372_1964799693"/>
-      <w:bookmarkEnd w:id="162"/>
-      <w:bookmarkEnd w:id="163"/>
-      <w:bookmarkEnd w:id="164"/>
-      <w:bookmarkEnd w:id="165"/>
-      <w:bookmarkEnd w:id="166"/>
-      <w:bookmarkEnd w:id="167"/>
-      <w:bookmarkEnd w:id="168"/>
-      <w:bookmarkEnd w:id="169"/>
+      <w:bookmarkStart w:id="178" w:name="__Fieldmark__4372_1964799693"/>
+      <w:bookmarkStart w:id="179" w:name="__Fieldmark__1748_1585666245"/>
+      <w:bookmarkStart w:id="180" w:name="__Fieldmark__363_1161369189"/>
+      <w:bookmarkStart w:id="181" w:name="__Fieldmark__419_2964632802"/>
+      <w:bookmarkStart w:id="182" w:name="__Fieldmark__155_3430005620"/>
+      <w:bookmarkStart w:id="183" w:name="__Fieldmark__318_4112382387"/>
+      <w:bookmarkStart w:id="184" w:name="__Fieldmark__1521_4027006556"/>
+      <w:bookmarkStart w:id="185" w:name="__Fieldmark__516_1118659035"/>
+      <w:bookmarkStart w:id="186" w:name="__Fieldmark__3289_3825571921"/>
+      <w:bookmarkEnd w:id="178"/>
+      <w:bookmarkEnd w:id="179"/>
+      <w:bookmarkEnd w:id="180"/>
+      <w:bookmarkEnd w:id="181"/>
+      <w:bookmarkEnd w:id="182"/>
+      <w:bookmarkEnd w:id="183"/>
+      <w:bookmarkEnd w:id="184"/>
+      <w:bookmarkEnd w:id="185"/>
+      <w:bookmarkEnd w:id="186"/>
       <w:r>
         <w:rPr>
           <w:rStyle w:val="DamodificareEG"/>
@@ -2313,9 +2293,9 @@
         <w:rPr/>
         <w:fldChar w:fldCharType="separate"/>
       </w:r>
-      <w:bookmarkStart w:id="170" w:name="__Fieldmark__3318_3825571921"/>
-      <w:bookmarkStart w:id="171" w:name="__Fieldmark__3318_3825571921"/>
-      <w:bookmarkEnd w:id="171"/>
+      <w:bookmarkStart w:id="187" w:name="__Fieldmark__700_3357365726"/>
+      <w:bookmarkStart w:id="188" w:name="__Fieldmark__700_3357365726"/>
+      <w:bookmarkEnd w:id="188"/>
       <w:r>
         <w:rPr/>
       </w:r>
@@ -2323,22 +2303,24 @@
         <w:rPr/>
         <w:fldChar w:fldCharType="end"/>
       </w:r>
-      <w:bookmarkStart w:id="172" w:name="__Fieldmark__1771_1585666245"/>
-      <w:bookmarkStart w:id="173" w:name="__Fieldmark__329_4112382387"/>
-      <w:bookmarkStart w:id="174" w:name="__Fieldmark__161_3430005620"/>
-      <w:bookmarkStart w:id="175" w:name="__Fieldmark__377_1161369189"/>
-      <w:bookmarkStart w:id="176" w:name="__Fieldmark__1538_4027006556"/>
-      <w:bookmarkStart w:id="177" w:name="__Fieldmark__539_1118659035"/>
-      <w:bookmarkStart w:id="178" w:name="__Fieldmark__427_2964632802"/>
-      <w:bookmarkStart w:id="179" w:name="__Fieldmark__4398_1964799693"/>
-      <w:bookmarkEnd w:id="172"/>
-      <w:bookmarkEnd w:id="173"/>
-      <w:bookmarkEnd w:id="174"/>
-      <w:bookmarkEnd w:id="175"/>
-      <w:bookmarkEnd w:id="176"/>
-      <w:bookmarkEnd w:id="177"/>
-      <w:bookmarkEnd w:id="178"/>
-      <w:bookmarkEnd w:id="179"/>
+      <w:bookmarkStart w:id="189" w:name="__Fieldmark__4398_1964799693"/>
+      <w:bookmarkStart w:id="190" w:name="__Fieldmark__427_2964632802"/>
+      <w:bookmarkStart w:id="191" w:name="__Fieldmark__539_1118659035"/>
+      <w:bookmarkStart w:id="192" w:name="__Fieldmark__1538_4027006556"/>
+      <w:bookmarkStart w:id="193" w:name="__Fieldmark__377_1161369189"/>
+      <w:bookmarkStart w:id="194" w:name="__Fieldmark__161_3430005620"/>
+      <w:bookmarkStart w:id="195" w:name="__Fieldmark__329_4112382387"/>
+      <w:bookmarkStart w:id="196" w:name="__Fieldmark__1771_1585666245"/>
+      <w:bookmarkStart w:id="197" w:name="__Fieldmark__3318_3825571921"/>
+      <w:bookmarkEnd w:id="189"/>
+      <w:bookmarkEnd w:id="190"/>
+      <w:bookmarkEnd w:id="191"/>
+      <w:bookmarkEnd w:id="192"/>
+      <w:bookmarkEnd w:id="193"/>
+      <w:bookmarkEnd w:id="194"/>
+      <w:bookmarkEnd w:id="195"/>
+      <w:bookmarkEnd w:id="196"/>
+      <w:bookmarkEnd w:id="197"/>
       <w:r>
         <w:rPr>
           <w:rStyle w:val="DamodificareEG"/>
@@ -2371,9 +2353,9 @@
         <w:rPr/>
         <w:fldChar w:fldCharType="separate"/>
       </w:r>
-      <w:bookmarkStart w:id="180" w:name="__Fieldmark__3347_3825571921"/>
-      <w:bookmarkStart w:id="181" w:name="__Fieldmark__3347_3825571921"/>
-      <w:bookmarkEnd w:id="181"/>
+      <w:bookmarkStart w:id="198" w:name="__Fieldmark__732_3357365726"/>
+      <w:bookmarkStart w:id="199" w:name="__Fieldmark__732_3357365726"/>
+      <w:bookmarkEnd w:id="199"/>
       <w:r>
         <w:rPr/>
       </w:r>
@@ -2381,22 +2363,24 @@
         <w:rPr/>
         <w:fldChar w:fldCharType="end"/>
       </w:r>
-      <w:bookmarkStart w:id="182" w:name="__Fieldmark__562_1118659035"/>
-      <w:bookmarkStart w:id="183" w:name="__Fieldmark__1555_4027006556"/>
-      <w:bookmarkStart w:id="184" w:name="__Fieldmark__340_4112382387"/>
-      <w:bookmarkStart w:id="185" w:name="__Fieldmark__171_3430005620"/>
-      <w:bookmarkStart w:id="186" w:name="__Fieldmark__437_2964632802"/>
-      <w:bookmarkStart w:id="187" w:name="__Fieldmark__391_1161369189"/>
-      <w:bookmarkStart w:id="188" w:name="__Fieldmark__1794_1585666245"/>
-      <w:bookmarkStart w:id="189" w:name="__Fieldmark__4424_1964799693"/>
-      <w:bookmarkEnd w:id="182"/>
-      <w:bookmarkEnd w:id="183"/>
-      <w:bookmarkEnd w:id="184"/>
-      <w:bookmarkEnd w:id="185"/>
-      <w:bookmarkEnd w:id="186"/>
-      <w:bookmarkEnd w:id="187"/>
-      <w:bookmarkEnd w:id="188"/>
-      <w:bookmarkEnd w:id="189"/>
+      <w:bookmarkStart w:id="200" w:name="__Fieldmark__4424_1964799693"/>
+      <w:bookmarkStart w:id="201" w:name="__Fieldmark__1794_1585666245"/>
+      <w:bookmarkStart w:id="202" w:name="__Fieldmark__391_1161369189"/>
+      <w:bookmarkStart w:id="203" w:name="__Fieldmark__437_2964632802"/>
+      <w:bookmarkStart w:id="204" w:name="__Fieldmark__171_3430005620"/>
+      <w:bookmarkStart w:id="205" w:name="__Fieldmark__340_4112382387"/>
+      <w:bookmarkStart w:id="206" w:name="__Fieldmark__1555_4027006556"/>
+      <w:bookmarkStart w:id="207" w:name="__Fieldmark__562_1118659035"/>
+      <w:bookmarkStart w:id="208" w:name="__Fieldmark__3347_3825571921"/>
+      <w:bookmarkEnd w:id="200"/>
+      <w:bookmarkEnd w:id="201"/>
+      <w:bookmarkEnd w:id="202"/>
+      <w:bookmarkEnd w:id="203"/>
+      <w:bookmarkEnd w:id="204"/>
+      <w:bookmarkEnd w:id="205"/>
+      <w:bookmarkEnd w:id="206"/>
+      <w:bookmarkEnd w:id="207"/>
+      <w:bookmarkEnd w:id="208"/>
       <w:r>
         <w:rPr>
           <w:rStyle w:val="DamodificareEG"/>
@@ -2495,9 +2479,9 @@
         <w:rPr/>
         <w:fldChar w:fldCharType="separate"/>
       </w:r>
-      <w:bookmarkStart w:id="190" w:name="__Fieldmark__4461_3825571921"/>
-      <w:bookmarkStart w:id="191" w:name="__Fieldmark__4461_3825571921"/>
-      <w:bookmarkEnd w:id="191"/>
+      <w:bookmarkStart w:id="209" w:name="__Fieldmark__769_3357365726"/>
+      <w:bookmarkStart w:id="210" w:name="__Fieldmark__769_3357365726"/>
+      <w:bookmarkEnd w:id="210"/>
       <w:r>
         <w:rPr/>
       </w:r>
@@ -2505,41 +2489,25 @@
         <w:rPr/>
         <w:fldChar w:fldCharType="end"/>
       </w:r>
-      <w:bookmarkStart w:id="192" w:name="__Fieldmark__92_24165487851"/>
-      <w:bookmarkStart w:id="193" w:name="__Fieldmark__2589_19647996931"/>
-      <w:bookmarkStart w:id="194" w:name="__Fieldmark__279_15856662451"/>
-      <w:bookmarkStart w:id="195" w:name="__Fieldmark__535_19212540281"/>
-      <w:bookmarkStart w:id="196" w:name="__Fieldmark__279_40270065561"/>
-      <w:bookmarkStart w:id="197" w:name="__Fieldmark__92_21562783511"/>
-      <w:bookmarkEnd w:id="192"/>
-      <w:bookmarkEnd w:id="193"/>
-      <w:bookmarkEnd w:id="194"/>
-      <w:bookmarkEnd w:id="195"/>
-      <w:bookmarkEnd w:id="196"/>
-      <w:bookmarkEnd w:id="197"/>
-      <w:r>
-        <w:rPr>
-          <w:rStyle w:val="DamodificareEG"/>
-        </w:rPr>
-        <w:t xml:space="preserve"> la presente istanza </w:t>
-      </w:r>
-      <w:r>
-        <w:rPr>
-          <w:rStyle w:val="DamodificareEG"/>
-        </w:rPr>
-        <w:t xml:space="preserve">non può essere acquisita direttamente da questo Comando, ma deve pervenire </w:t>
-      </w:r>
-      <w:r>
-        <w:rPr>
-          <w:rStyle w:val="DamodificareEG"/>
-        </w:rPr>
-        <w:t>tramite</w:t>
-      </w:r>
-      <w:r>
-        <w:rPr>
-          <w:rStyle w:val="DamodificareEG"/>
-        </w:rPr>
-        <w:t>:</w:t>
+      <w:bookmarkStart w:id="211" w:name="__Fieldmark__92_21562783511"/>
+      <w:bookmarkStart w:id="212" w:name="__Fieldmark__279_40270065561"/>
+      <w:bookmarkStart w:id="213" w:name="__Fieldmark__535_19212540281"/>
+      <w:bookmarkStart w:id="214" w:name="__Fieldmark__279_15856662451"/>
+      <w:bookmarkStart w:id="215" w:name="__Fieldmark__2589_19647996931"/>
+      <w:bookmarkStart w:id="216" w:name="__Fieldmark__92_24165487851"/>
+      <w:bookmarkStart w:id="217" w:name="__Fieldmark__4461_3825571921"/>
+      <w:bookmarkEnd w:id="211"/>
+      <w:bookmarkEnd w:id="212"/>
+      <w:bookmarkEnd w:id="213"/>
+      <w:bookmarkEnd w:id="214"/>
+      <w:bookmarkEnd w:id="215"/>
+      <w:bookmarkEnd w:id="216"/>
+      <w:bookmarkEnd w:id="217"/>
+      <w:r>
+        <w:rPr>
+          <w:rStyle w:val="DamodificareEG"/>
+        </w:rPr>
+        <w:t xml:space="preserve"> la presente istanza non può essere acquisita direttamente da questo Comando, ma deve pervenire tramite:</w:t>
       </w:r>
     </w:p>
     <w:p>
@@ -2555,19 +2523,7 @@
         <w:rPr>
           <w:rStyle w:val="DamodificareEG"/>
         </w:rPr>
-        <w:t xml:space="preserve">Sportello unico per le attività produttive (SUAP) </w:t>
-      </w:r>
-      <w:r>
-        <w:rPr>
-          <w:rStyle w:val="DamodificareEG"/>
-        </w:rPr>
-        <w:t>competente per territorio,</w:t>
-      </w:r>
-      <w:r>
-        <w:rPr>
-          <w:rStyle w:val="DamodificareEG"/>
-        </w:rPr>
-        <w:t xml:space="preserve"> unico soggetto pubblico di riferimento territoriale per tutti i procedimenti che abbiano ad oggetto le attività produttive e di prestazione di servizi, ai sensi del DPR 160/2010 come richiamato dall’art. 10 del DPR 151/11;</w:t>
+        <w:t>Sportello unico per le attività produttive (SUAP) competente per territorio, unico soggetto pubblico di riferimento territoriale per tutti i procedimenti che abbiano ad oggetto le attività produttive e di prestazione di servizi, ai sensi del DPR 160/2010 come richiamato dall’art. 10 del DPR 151/11;</w:t>
       </w:r>
     </w:p>
     <w:p>
@@ -2593,47 +2549,7 @@
           <w:szCs w:val="20"/>
           <w:lang w:val="it-IT" w:eastAsia="zh-CN" w:bidi="ar-SA"/>
         </w:rPr>
-        <w:t xml:space="preserve">Sportello </w:t>
-      </w:r>
-      <w:r>
-        <w:rPr>
-          <w:rStyle w:val="DamodificareEG"/>
-          <w:rFonts w:eastAsia="Times New Roman" w:cs="Times New Roman" w:ascii="Times New Roman" w:hAnsi="Times New Roman"/>
-          <w:sz w:val="24"/>
-          <w:szCs w:val="20"/>
-          <w:lang w:val="it-IT" w:eastAsia="zh-CN" w:bidi="ar-SA"/>
-        </w:rPr>
-        <w:t xml:space="preserve">unico </w:t>
-      </w:r>
-      <w:r>
-        <w:rPr>
-          <w:rStyle w:val="DamodificareEG"/>
-          <w:rFonts w:eastAsia="Times New Roman" w:cs="Times New Roman" w:ascii="Times New Roman" w:hAnsi="Times New Roman"/>
-          <w:sz w:val="24"/>
-          <w:szCs w:val="20"/>
-          <w:lang w:val="it-IT" w:eastAsia="zh-CN" w:bidi="ar-SA"/>
-        </w:rPr>
-        <w:t>per l’edilizia (SUE) competent</w:t>
-      </w:r>
-      <w:r>
-        <w:rPr>
-          <w:rStyle w:val="DamodificareEG"/>
-          <w:rFonts w:eastAsia="Times New Roman" w:cs="Times New Roman" w:ascii="Times New Roman" w:hAnsi="Times New Roman"/>
-          <w:sz w:val="24"/>
-          <w:szCs w:val="20"/>
-          <w:lang w:val="it-IT" w:eastAsia="zh-CN" w:bidi="ar-SA"/>
-        </w:rPr>
-        <w:t>e</w:t>
-      </w:r>
-      <w:r>
-        <w:rPr>
-          <w:rStyle w:val="DamodificareEG"/>
-          <w:rFonts w:eastAsia="Times New Roman" w:cs="Times New Roman" w:ascii="Times New Roman" w:hAnsi="Times New Roman"/>
-          <w:sz w:val="24"/>
-          <w:szCs w:val="20"/>
-          <w:lang w:val="it-IT" w:eastAsia="zh-CN" w:bidi="ar-SA"/>
-        </w:rPr>
-        <w:t xml:space="preserve"> per territorio, unico punto di accesso per il privato interessato in relazione a tutte le vicende amministrative riguardanti il titolo abilitativo e l'intervento edilizio oggetto dello stesso, ai sensi dell’art. 5 del DPR 380/2001.</w:t>
+        <w:t>Sportello unico per l’edilizia (SUE) competente per territorio, unico punto di accesso per il privato interessato in relazione a tutte le vicende amministrative riguardanti il titolo abilitativo e l'intervento edilizio oggetto dello stesso, ai sensi dell’art. 5 del DPR 380/2001.</w:t>
       </w:r>
     </w:p>
     <w:p>
@@ -2661,9 +2577,9 @@
         <w:rPr/>
         <w:fldChar w:fldCharType="separate"/>
       </w:r>
-      <w:bookmarkStart w:id="198" w:name="__Fieldmark__3406_3825571921"/>
-      <w:bookmarkStart w:id="199" w:name="__Fieldmark__3406_3825571921"/>
-      <w:bookmarkEnd w:id="199"/>
+      <w:bookmarkStart w:id="218" w:name="__Fieldmark__806_3357365726"/>
+      <w:bookmarkStart w:id="219" w:name="__Fieldmark__806_3357365726"/>
+      <w:bookmarkEnd w:id="219"/>
       <w:r>
         <w:rPr/>
       </w:r>
@@ -2671,22 +2587,24 @@
         <w:rPr/>
         <w:fldChar w:fldCharType="end"/>
       </w:r>
-      <w:bookmarkStart w:id="200" w:name="__Fieldmark__609_1118659035"/>
-      <w:bookmarkStart w:id="201" w:name="__Fieldmark__1577_4027006556"/>
-      <w:bookmarkStart w:id="202" w:name="__Fieldmark__356_4112382387"/>
-      <w:bookmarkStart w:id="203" w:name="__Fieldmark__193_3430005620"/>
-      <w:bookmarkStart w:id="204" w:name="__Fieldmark__453_2964632802"/>
-      <w:bookmarkStart w:id="205" w:name="__Fieldmark__410_1161369189"/>
-      <w:bookmarkStart w:id="206" w:name="__Fieldmark__1848_1585666245"/>
-      <w:bookmarkStart w:id="207" w:name="__Fieldmark__4477_1964799693"/>
-      <w:bookmarkEnd w:id="200"/>
-      <w:bookmarkEnd w:id="201"/>
-      <w:bookmarkEnd w:id="202"/>
-      <w:bookmarkEnd w:id="203"/>
-      <w:bookmarkEnd w:id="204"/>
-      <w:bookmarkEnd w:id="205"/>
-      <w:bookmarkEnd w:id="206"/>
-      <w:bookmarkEnd w:id="207"/>
+      <w:bookmarkStart w:id="220" w:name="__Fieldmark__4477_1964799693"/>
+      <w:bookmarkStart w:id="221" w:name="__Fieldmark__1848_1585666245"/>
+      <w:bookmarkStart w:id="222" w:name="__Fieldmark__410_1161369189"/>
+      <w:bookmarkStart w:id="223" w:name="__Fieldmark__453_2964632802"/>
+      <w:bookmarkStart w:id="224" w:name="__Fieldmark__193_3430005620"/>
+      <w:bookmarkStart w:id="225" w:name="__Fieldmark__356_4112382387"/>
+      <w:bookmarkStart w:id="226" w:name="__Fieldmark__1577_4027006556"/>
+      <w:bookmarkStart w:id="227" w:name="__Fieldmark__609_1118659035"/>
+      <w:bookmarkStart w:id="228" w:name="__Fieldmark__3406_3825571921"/>
+      <w:bookmarkEnd w:id="220"/>
+      <w:bookmarkEnd w:id="221"/>
+      <w:bookmarkEnd w:id="222"/>
+      <w:bookmarkEnd w:id="223"/>
+      <w:bookmarkEnd w:id="224"/>
+      <w:bookmarkEnd w:id="225"/>
+      <w:bookmarkEnd w:id="226"/>
+      <w:bookmarkEnd w:id="227"/>
+      <w:bookmarkEnd w:id="228"/>
       <w:r>
         <w:rPr>
           <w:rStyle w:val="DamodificareEG"/>
@@ -2726,9 +2644,9 @@
         <w:rPr/>
         <w:fldChar w:fldCharType="separate"/>
       </w:r>
-      <w:bookmarkStart w:id="208" w:name="__Fieldmark__3436_3825571921"/>
-      <w:bookmarkStart w:id="209" w:name="__Fieldmark__3436_3825571921"/>
-      <w:bookmarkEnd w:id="209"/>
+      <w:bookmarkStart w:id="229" w:name="__Fieldmark__839_3357365726"/>
+      <w:bookmarkStart w:id="230" w:name="__Fieldmark__839_3357365726"/>
+      <w:bookmarkEnd w:id="230"/>
       <w:r>
         <w:rPr/>
       </w:r>
@@ -2736,22 +2654,24 @@
         <w:rPr/>
         <w:fldChar w:fldCharType="end"/>
       </w:r>
-      <w:bookmarkStart w:id="210" w:name="__Fieldmark__201_3430005620"/>
-      <w:bookmarkStart w:id="211" w:name="__Fieldmark__462_2964632802"/>
-      <w:bookmarkStart w:id="212" w:name="__Fieldmark__368_4112382387"/>
-      <w:bookmarkStart w:id="213" w:name="__Fieldmark__1870_1585666245"/>
-      <w:bookmarkStart w:id="214" w:name="__Fieldmark__633_1118659035"/>
-      <w:bookmarkStart w:id="215" w:name="__Fieldmark__1595_4027006556"/>
-      <w:bookmarkStart w:id="216" w:name="__Fieldmark__425_1161369189"/>
-      <w:bookmarkStart w:id="217" w:name="__Fieldmark__4504_1964799693"/>
-      <w:bookmarkEnd w:id="210"/>
-      <w:bookmarkEnd w:id="211"/>
-      <w:bookmarkEnd w:id="212"/>
-      <w:bookmarkEnd w:id="213"/>
-      <w:bookmarkEnd w:id="214"/>
-      <w:bookmarkEnd w:id="215"/>
-      <w:bookmarkEnd w:id="216"/>
-      <w:bookmarkEnd w:id="217"/>
+      <w:bookmarkStart w:id="231" w:name="__Fieldmark__4504_1964799693"/>
+      <w:bookmarkStart w:id="232" w:name="__Fieldmark__425_1161369189"/>
+      <w:bookmarkStart w:id="233" w:name="__Fieldmark__1595_4027006556"/>
+      <w:bookmarkStart w:id="234" w:name="__Fieldmark__633_1118659035"/>
+      <w:bookmarkStart w:id="235" w:name="__Fieldmark__1870_1585666245"/>
+      <w:bookmarkStart w:id="236" w:name="__Fieldmark__368_4112382387"/>
+      <w:bookmarkStart w:id="237" w:name="__Fieldmark__462_2964632802"/>
+      <w:bookmarkStart w:id="238" w:name="__Fieldmark__201_3430005620"/>
+      <w:bookmarkStart w:id="239" w:name="__Fieldmark__3436_3825571921"/>
+      <w:bookmarkEnd w:id="231"/>
+      <w:bookmarkEnd w:id="232"/>
+      <w:bookmarkEnd w:id="233"/>
+      <w:bookmarkEnd w:id="234"/>
+      <w:bookmarkEnd w:id="235"/>
+      <w:bookmarkEnd w:id="236"/>
+      <w:bookmarkEnd w:id="237"/>
+      <w:bookmarkEnd w:id="238"/>
+      <w:bookmarkEnd w:id="239"/>
       <w:r>
         <w:rPr>
           <w:rStyle w:val="DamodificareEG"/>
@@ -2791,9 +2711,9 @@
         <w:rPr/>
         <w:fldChar w:fldCharType="separate"/>
       </w:r>
-      <w:bookmarkStart w:id="218" w:name="__Fieldmark__3466_3825571921"/>
-      <w:bookmarkStart w:id="219" w:name="__Fieldmark__3466_3825571921"/>
-      <w:bookmarkEnd w:id="219"/>
+      <w:bookmarkStart w:id="240" w:name="__Fieldmark__872_3357365726"/>
+      <w:bookmarkStart w:id="241" w:name="__Fieldmark__872_3357365726"/>
+      <w:bookmarkEnd w:id="241"/>
       <w:r>
         <w:rPr/>
       </w:r>
@@ -2801,22 +2721,24 @@
         <w:rPr/>
         <w:fldChar w:fldCharType="end"/>
       </w:r>
-      <w:bookmarkStart w:id="220" w:name="__Fieldmark__657_1118659035"/>
-      <w:bookmarkStart w:id="221" w:name="__Fieldmark__1613_4027006556"/>
-      <w:bookmarkStart w:id="222" w:name="__Fieldmark__380_4112382387"/>
-      <w:bookmarkStart w:id="223" w:name="__Fieldmark__213_3430005620"/>
-      <w:bookmarkStart w:id="224" w:name="__Fieldmark__473_2964632802"/>
-      <w:bookmarkStart w:id="225" w:name="__Fieldmark__440_1161369189"/>
-      <w:bookmarkStart w:id="226" w:name="__Fieldmark__1892_1585666245"/>
-      <w:bookmarkStart w:id="227" w:name="__Fieldmark__4531_1964799693"/>
-      <w:bookmarkEnd w:id="220"/>
-      <w:bookmarkEnd w:id="221"/>
-      <w:bookmarkEnd w:id="222"/>
-      <w:bookmarkEnd w:id="223"/>
-      <w:bookmarkEnd w:id="224"/>
-      <w:bookmarkEnd w:id="225"/>
-      <w:bookmarkEnd w:id="226"/>
-      <w:bookmarkEnd w:id="227"/>
+      <w:bookmarkStart w:id="242" w:name="__Fieldmark__4531_1964799693"/>
+      <w:bookmarkStart w:id="243" w:name="__Fieldmark__1892_1585666245"/>
+      <w:bookmarkStart w:id="244" w:name="__Fieldmark__440_1161369189"/>
+      <w:bookmarkStart w:id="245" w:name="__Fieldmark__473_2964632802"/>
+      <w:bookmarkStart w:id="246" w:name="__Fieldmark__213_3430005620"/>
+      <w:bookmarkStart w:id="247" w:name="__Fieldmark__380_4112382387"/>
+      <w:bookmarkStart w:id="248" w:name="__Fieldmark__1613_4027006556"/>
+      <w:bookmarkStart w:id="249" w:name="__Fieldmark__657_1118659035"/>
+      <w:bookmarkStart w:id="250" w:name="__Fieldmark__3466_3825571921"/>
+      <w:bookmarkEnd w:id="242"/>
+      <w:bookmarkEnd w:id="243"/>
+      <w:bookmarkEnd w:id="244"/>
+      <w:bookmarkEnd w:id="245"/>
+      <w:bookmarkEnd w:id="246"/>
+      <w:bookmarkEnd w:id="247"/>
+      <w:bookmarkEnd w:id="248"/>
+      <w:bookmarkEnd w:id="249"/>
+      <w:bookmarkEnd w:id="250"/>
       <w:r>
         <w:rPr>
           <w:rStyle w:val="DamodificareEG"/>
@@ -2849,9 +2771,9 @@
         <w:rPr/>
         <w:fldChar w:fldCharType="separate"/>
       </w:r>
-      <w:bookmarkStart w:id="228" w:name="__Fieldmark__3495_3825571921"/>
-      <w:bookmarkStart w:id="229" w:name="__Fieldmark__3495_3825571921"/>
-      <w:bookmarkEnd w:id="229"/>
+      <w:bookmarkStart w:id="251" w:name="__Fieldmark__904_3357365726"/>
+      <w:bookmarkStart w:id="252" w:name="__Fieldmark__904_3357365726"/>
+      <w:bookmarkEnd w:id="252"/>
       <w:r>
         <w:rPr/>
       </w:r>
@@ -2859,22 +2781,24 @@
         <w:rPr/>
         <w:fldChar w:fldCharType="end"/>
       </w:r>
-      <w:bookmarkStart w:id="230" w:name="__Fieldmark__680_1118659035"/>
-      <w:bookmarkStart w:id="231" w:name="__Fieldmark__1630_4027006556"/>
-      <w:bookmarkStart w:id="232" w:name="__Fieldmark__391_4112382387"/>
-      <w:bookmarkStart w:id="233" w:name="__Fieldmark__219_3430005620"/>
-      <w:bookmarkStart w:id="234" w:name="__Fieldmark__481_2964632802"/>
-      <w:bookmarkStart w:id="235" w:name="__Fieldmark__454_1161369189"/>
-      <w:bookmarkStart w:id="236" w:name="__Fieldmark__1914_1585666245"/>
-      <w:bookmarkStart w:id="237" w:name="__Fieldmark__4557_1964799693"/>
-      <w:bookmarkEnd w:id="230"/>
-      <w:bookmarkEnd w:id="231"/>
-      <w:bookmarkEnd w:id="232"/>
-      <w:bookmarkEnd w:id="233"/>
-      <w:bookmarkEnd w:id="234"/>
-      <w:bookmarkEnd w:id="235"/>
-      <w:bookmarkEnd w:id="236"/>
-      <w:bookmarkEnd w:id="237"/>
+      <w:bookmarkStart w:id="253" w:name="__Fieldmark__4557_1964799693"/>
+      <w:bookmarkStart w:id="254" w:name="__Fieldmark__1914_1585666245"/>
+      <w:bookmarkStart w:id="255" w:name="__Fieldmark__454_1161369189"/>
+      <w:bookmarkStart w:id="256" w:name="__Fieldmark__481_2964632802"/>
+      <w:bookmarkStart w:id="257" w:name="__Fieldmark__219_3430005620"/>
+      <w:bookmarkStart w:id="258" w:name="__Fieldmark__391_4112382387"/>
+      <w:bookmarkStart w:id="259" w:name="__Fieldmark__1630_4027006556"/>
+      <w:bookmarkStart w:id="260" w:name="__Fieldmark__680_1118659035"/>
+      <w:bookmarkStart w:id="261" w:name="__Fieldmark__3495_3825571921"/>
+      <w:bookmarkEnd w:id="253"/>
+      <w:bookmarkEnd w:id="254"/>
+      <w:bookmarkEnd w:id="255"/>
+      <w:bookmarkEnd w:id="256"/>
+      <w:bookmarkEnd w:id="257"/>
+      <w:bookmarkEnd w:id="258"/>
+      <w:bookmarkEnd w:id="259"/>
+      <w:bookmarkEnd w:id="260"/>
+      <w:bookmarkEnd w:id="261"/>
       <w:r>
         <w:rPr>
           <w:rStyle w:val="DamodificareEG"/>
@@ -2907,9 +2831,9 @@
         <w:rPr/>
         <w:fldChar w:fldCharType="separate"/>
       </w:r>
-      <w:bookmarkStart w:id="238" w:name="__Fieldmark__3524_3825571921"/>
-      <w:bookmarkStart w:id="239" w:name="__Fieldmark__3524_3825571921"/>
-      <w:bookmarkEnd w:id="239"/>
+      <w:bookmarkStart w:id="262" w:name="__Fieldmark__936_3357365726"/>
+      <w:bookmarkStart w:id="263" w:name="__Fieldmark__936_3357365726"/>
+      <w:bookmarkEnd w:id="263"/>
       <w:r>
         <w:rPr/>
       </w:r>
@@ -2917,22 +2841,24 @@
         <w:rPr/>
         <w:fldChar w:fldCharType="end"/>
       </w:r>
-      <w:bookmarkStart w:id="240" w:name="__Fieldmark__489_2964632802"/>
-      <w:bookmarkStart w:id="241" w:name="__Fieldmark__1936_1585666245"/>
-      <w:bookmarkStart w:id="242" w:name="__Fieldmark__225_3430005620"/>
-      <w:bookmarkStart w:id="243" w:name="__Fieldmark__402_4112382387"/>
-      <w:bookmarkStart w:id="244" w:name="__Fieldmark__468_1161369189"/>
-      <w:bookmarkStart w:id="245" w:name="__Fieldmark__1647_4027006556"/>
-      <w:bookmarkStart w:id="246" w:name="__Fieldmark__703_1118659035"/>
-      <w:bookmarkStart w:id="247" w:name="__Fieldmark__4583_1964799693"/>
-      <w:bookmarkEnd w:id="240"/>
-      <w:bookmarkEnd w:id="241"/>
-      <w:bookmarkEnd w:id="242"/>
-      <w:bookmarkEnd w:id="243"/>
-      <w:bookmarkEnd w:id="244"/>
-      <w:bookmarkEnd w:id="245"/>
-      <w:bookmarkEnd w:id="246"/>
-      <w:bookmarkEnd w:id="247"/>
+      <w:bookmarkStart w:id="264" w:name="__Fieldmark__4583_1964799693"/>
+      <w:bookmarkStart w:id="265" w:name="__Fieldmark__703_1118659035"/>
+      <w:bookmarkStart w:id="266" w:name="__Fieldmark__1647_4027006556"/>
+      <w:bookmarkStart w:id="267" w:name="__Fieldmark__468_1161369189"/>
+      <w:bookmarkStart w:id="268" w:name="__Fieldmark__402_4112382387"/>
+      <w:bookmarkStart w:id="269" w:name="__Fieldmark__225_3430005620"/>
+      <w:bookmarkStart w:id="270" w:name="__Fieldmark__1936_1585666245"/>
+      <w:bookmarkStart w:id="271" w:name="__Fieldmark__489_2964632802"/>
+      <w:bookmarkStart w:id="272" w:name="__Fieldmark__3524_3825571921"/>
+      <w:bookmarkEnd w:id="264"/>
+      <w:bookmarkEnd w:id="265"/>
+      <w:bookmarkEnd w:id="266"/>
+      <w:bookmarkEnd w:id="267"/>
+      <w:bookmarkEnd w:id="268"/>
+      <w:bookmarkEnd w:id="269"/>
+      <w:bookmarkEnd w:id="270"/>
+      <w:bookmarkEnd w:id="271"/>
+      <w:bookmarkEnd w:id="272"/>
       <w:r>
         <w:rPr>
           <w:rStyle w:val="DamodificareEG"/>
@@ -2965,9 +2891,9 @@
         <w:rPr/>
         <w:fldChar w:fldCharType="separate"/>
       </w:r>
-      <w:bookmarkStart w:id="248" w:name="__Fieldmark__3553_3825571921"/>
-      <w:bookmarkStart w:id="249" w:name="__Fieldmark__3553_3825571921"/>
-      <w:bookmarkEnd w:id="249"/>
+      <w:bookmarkStart w:id="273" w:name="__Fieldmark__968_3357365726"/>
+      <w:bookmarkStart w:id="274" w:name="__Fieldmark__968_3357365726"/>
+      <w:bookmarkEnd w:id="274"/>
       <w:r>
         <w:rPr/>
       </w:r>
@@ -2975,22 +2901,24 @@
         <w:rPr/>
         <w:fldChar w:fldCharType="end"/>
       </w:r>
-      <w:bookmarkStart w:id="250" w:name="__Fieldmark__1959_1585666245"/>
-      <w:bookmarkStart w:id="251" w:name="__Fieldmark__482_1161369189"/>
-      <w:bookmarkStart w:id="252" w:name="__Fieldmark__497_2964632802"/>
-      <w:bookmarkStart w:id="253" w:name="__Fieldmark__413_4112382387"/>
-      <w:bookmarkStart w:id="254" w:name="__Fieldmark__1664_4027006556"/>
-      <w:bookmarkStart w:id="255" w:name="__Fieldmark__726_1118659035"/>
-      <w:bookmarkStart w:id="256" w:name="__Fieldmark__231_3430005620"/>
-      <w:bookmarkStart w:id="257" w:name="__Fieldmark__4609_1964799693"/>
-      <w:bookmarkEnd w:id="250"/>
-      <w:bookmarkEnd w:id="251"/>
-      <w:bookmarkEnd w:id="252"/>
-      <w:bookmarkEnd w:id="253"/>
-      <w:bookmarkEnd w:id="254"/>
-      <w:bookmarkEnd w:id="255"/>
-      <w:bookmarkEnd w:id="256"/>
-      <w:bookmarkEnd w:id="257"/>
+      <w:bookmarkStart w:id="275" w:name="__Fieldmark__4609_1964799693"/>
+      <w:bookmarkStart w:id="276" w:name="__Fieldmark__231_3430005620"/>
+      <w:bookmarkStart w:id="277" w:name="__Fieldmark__726_1118659035"/>
+      <w:bookmarkStart w:id="278" w:name="__Fieldmark__1664_4027006556"/>
+      <w:bookmarkStart w:id="279" w:name="__Fieldmark__413_4112382387"/>
+      <w:bookmarkStart w:id="280" w:name="__Fieldmark__497_2964632802"/>
+      <w:bookmarkStart w:id="281" w:name="__Fieldmark__482_1161369189"/>
+      <w:bookmarkStart w:id="282" w:name="__Fieldmark__1959_1585666245"/>
+      <w:bookmarkStart w:id="283" w:name="__Fieldmark__3553_3825571921"/>
+      <w:bookmarkEnd w:id="275"/>
+      <w:bookmarkEnd w:id="276"/>
+      <w:bookmarkEnd w:id="277"/>
+      <w:bookmarkEnd w:id="278"/>
+      <w:bookmarkEnd w:id="279"/>
+      <w:bookmarkEnd w:id="280"/>
+      <w:bookmarkEnd w:id="281"/>
+      <w:bookmarkEnd w:id="282"/>
+      <w:bookmarkEnd w:id="283"/>
       <w:r>
         <w:rPr>
           <w:rStyle w:val="DamodificareEG"/>
@@ -3023,9 +2951,9 @@
         <w:rPr/>
         <w:fldChar w:fldCharType="separate"/>
       </w:r>
-      <w:bookmarkStart w:id="258" w:name="__Fieldmark__3582_3825571921"/>
-      <w:bookmarkStart w:id="259" w:name="__Fieldmark__3582_3825571921"/>
-      <w:bookmarkEnd w:id="259"/>
+      <w:bookmarkStart w:id="284" w:name="__Fieldmark__1000_3357365726"/>
+      <w:bookmarkStart w:id="285" w:name="__Fieldmark__1000_3357365726"/>
+      <w:bookmarkEnd w:id="285"/>
       <w:r>
         <w:rPr/>
       </w:r>
@@ -3033,22 +2961,24 @@
         <w:rPr/>
         <w:fldChar w:fldCharType="end"/>
       </w:r>
-      <w:bookmarkStart w:id="260" w:name="__Fieldmark__1981_1585666245"/>
-      <w:bookmarkStart w:id="261" w:name="__Fieldmark__507_2964632802"/>
-      <w:bookmarkStart w:id="262" w:name="__Fieldmark__496_1161369189"/>
-      <w:bookmarkStart w:id="263" w:name="__Fieldmark__424_4112382387"/>
-      <w:bookmarkStart w:id="264" w:name="__Fieldmark__1681_4027006556"/>
-      <w:bookmarkStart w:id="265" w:name="__Fieldmark__751_1118659035"/>
-      <w:bookmarkStart w:id="266" w:name="__Fieldmark__241_3430005620"/>
-      <w:bookmarkStart w:id="267" w:name="__Fieldmark__4635_1964799693"/>
-      <w:bookmarkEnd w:id="260"/>
-      <w:bookmarkEnd w:id="261"/>
-      <w:bookmarkEnd w:id="262"/>
-      <w:bookmarkEnd w:id="263"/>
-      <w:bookmarkEnd w:id="264"/>
-      <w:bookmarkEnd w:id="265"/>
-      <w:bookmarkEnd w:id="266"/>
-      <w:bookmarkEnd w:id="267"/>
+      <w:bookmarkStart w:id="286" w:name="__Fieldmark__4635_1964799693"/>
+      <w:bookmarkStart w:id="287" w:name="__Fieldmark__241_3430005620"/>
+      <w:bookmarkStart w:id="288" w:name="__Fieldmark__751_1118659035"/>
+      <w:bookmarkStart w:id="289" w:name="__Fieldmark__1681_4027006556"/>
+      <w:bookmarkStart w:id="290" w:name="__Fieldmark__424_4112382387"/>
+      <w:bookmarkStart w:id="291" w:name="__Fieldmark__496_1161369189"/>
+      <w:bookmarkStart w:id="292" w:name="__Fieldmark__507_2964632802"/>
+      <w:bookmarkStart w:id="293" w:name="__Fieldmark__1981_1585666245"/>
+      <w:bookmarkStart w:id="294" w:name="__Fieldmark__3582_3825571921"/>
+      <w:bookmarkEnd w:id="286"/>
+      <w:bookmarkEnd w:id="287"/>
+      <w:bookmarkEnd w:id="288"/>
+      <w:bookmarkEnd w:id="289"/>
+      <w:bookmarkEnd w:id="290"/>
+      <w:bookmarkEnd w:id="291"/>
+      <w:bookmarkEnd w:id="292"/>
+      <w:bookmarkEnd w:id="293"/>
+      <w:bookmarkEnd w:id="294"/>
       <w:r>
         <w:rPr>
           <w:rStyle w:val="DamodificareEG"/>
@@ -3169,9 +3099,9 @@
         <w:rPr/>
         <w:fldChar w:fldCharType="separate"/>
       </w:r>
-      <w:bookmarkStart w:id="268" w:name="__Fieldmark__3624_3825571921"/>
-      <w:bookmarkStart w:id="269" w:name="__Fieldmark__3624_3825571921"/>
-      <w:bookmarkEnd w:id="269"/>
+      <w:bookmarkStart w:id="295" w:name="__Fieldmark__1045_3357365726"/>
+      <w:bookmarkStart w:id="296" w:name="__Fieldmark__1045_3357365726"/>
+      <w:bookmarkEnd w:id="296"/>
       <w:r>
         <w:rPr/>
       </w:r>
@@ -3179,22 +3109,24 @@
         <w:rPr/>
         <w:fldChar w:fldCharType="end"/>
       </w:r>
-      <w:bookmarkStart w:id="270" w:name="__Fieldmark__787_1118659035"/>
-      <w:bookmarkStart w:id="271" w:name="__Fieldmark__1711_4027006556"/>
-      <w:bookmarkStart w:id="272" w:name="__Fieldmark__448_4112382387"/>
-      <w:bookmarkStart w:id="273" w:name="__Fieldmark__272_3430005620"/>
-      <w:bookmarkStart w:id="274" w:name="__Fieldmark__530_2964632802"/>
-      <w:bookmarkStart w:id="275" w:name="__Fieldmark__523_1161369189"/>
-      <w:bookmarkStart w:id="276" w:name="__Fieldmark__2017_1585666245"/>
-      <w:bookmarkStart w:id="277" w:name="__Fieldmark__4674_1964799693"/>
-      <w:bookmarkEnd w:id="270"/>
-      <w:bookmarkEnd w:id="271"/>
-      <w:bookmarkEnd w:id="272"/>
-      <w:bookmarkEnd w:id="273"/>
-      <w:bookmarkEnd w:id="274"/>
-      <w:bookmarkEnd w:id="275"/>
-      <w:bookmarkEnd w:id="276"/>
-      <w:bookmarkEnd w:id="277"/>
+      <w:bookmarkStart w:id="297" w:name="__Fieldmark__4674_1964799693"/>
+      <w:bookmarkStart w:id="298" w:name="__Fieldmark__2017_1585666245"/>
+      <w:bookmarkStart w:id="299" w:name="__Fieldmark__523_1161369189"/>
+      <w:bookmarkStart w:id="300" w:name="__Fieldmark__530_2964632802"/>
+      <w:bookmarkStart w:id="301" w:name="__Fieldmark__272_3430005620"/>
+      <w:bookmarkStart w:id="302" w:name="__Fieldmark__448_4112382387"/>
+      <w:bookmarkStart w:id="303" w:name="__Fieldmark__1711_4027006556"/>
+      <w:bookmarkStart w:id="304" w:name="__Fieldmark__787_1118659035"/>
+      <w:bookmarkStart w:id="305" w:name="__Fieldmark__3624_3825571921"/>
+      <w:bookmarkEnd w:id="297"/>
+      <w:bookmarkEnd w:id="298"/>
+      <w:bookmarkEnd w:id="299"/>
+      <w:bookmarkEnd w:id="300"/>
+      <w:bookmarkEnd w:id="301"/>
+      <w:bookmarkEnd w:id="302"/>
+      <w:bookmarkEnd w:id="303"/>
+      <w:bookmarkEnd w:id="304"/>
+      <w:bookmarkEnd w:id="305"/>
       <w:r>
         <w:rPr>
           <w:rStyle w:val="DamodificareEG"/>
@@ -3357,6 +3289,22 @@
           <w:lang w:val="it-IT"/>
         </w:rPr>
         <w:t>Fino a regolarizzazione, la segnalazione certificata ai fini antincendio è irricevibile e se ne sospendono gli effetti. La segnalazione sarà definitivamente archiviata e ritenuta inefficace senza ulteriori comunicazioni in caso di mancata regolarizzazione nel termine previsto.</w:t>
+      </w:r>
+    </w:p>
+    <w:p>
+      <w:pPr>
+        <w:pStyle w:val="Corpodeltesto"/>
+        <w:keepNext w:val="true"/>
+        <w:bidi w:val="0"/>
+        <w:rPr>
+          <w:lang w:val="it-IT"/>
+        </w:rPr>
+      </w:pPr>
+      <w:r>
+        <w:rPr>
+          <w:lang w:val="it-IT"/>
+        </w:rPr>
+        <w:t>Tanto si comunica al Sindaco ed al Prefetto, ai sensi dell’art. 16 del decreto legislativo 139/2006, per gli eventuali provvedimenti di competenza.</w:t>
       </w:r>
     </w:p>
     <w:tbl>
@@ -3544,7 +3492,7 @@
     </w:r>
     <w:r>
       <w:rPr/>
-      <w:t>4</w:t>
+      <w:t>2</w:t>
     </w:r>
     <w:r>
       <w:rPr/>
@@ -3895,7 +3843,7 @@
     <w:pPr>
       <w:widowControl/>
       <w:suppressAutoHyphens w:val="true"/>
-      <w:overflowPunct w:val="true"/>
+      <w:overflowPunct w:val="false"/>
       <w:bidi w:val="0"/>
       <w:spacing w:before="0" w:after="0"/>
       <w:jc w:val="left"/>

</xml_diff>